<commit_message>
2020.6.28 study in WIRYE... DP Ssibal
</commit_message>
<xml_diff>
--- a/Pro 문제/20200623 문제_종이컵 전화기, 직사각형 체인.docx
+++ b/Pro 문제/20200623 문제_종이컵 전화기, 직사각형 체인.docx
@@ -697,8 +697,8 @@
                     <w:tblLook w:val="04A0" w:firstRow="1" w:lastRow="0" w:firstColumn="1" w:lastColumn="0" w:noHBand="0" w:noVBand="1"/>
                   </w:tblPr>
                   <w:tblGrid>
-                    <w:gridCol w:w="1612"/>
-                    <w:gridCol w:w="6635"/>
+                    <w:gridCol w:w="1593"/>
+                    <w:gridCol w:w="6477"/>
                   </w:tblGrid>
                   <w:tr>
                     <w:tc>
@@ -959,6 +959,7 @@
                             <w:szCs w:val="18"/>
                           </w:rPr>
                         </w:pPr>
+                        <w:proofErr w:type="gramStart"/>
                         <w:r>
                           <w:rPr>
                             <w:rFonts w:ascii="굴림체" w:eastAsia="굴림체" w:hAnsi="굴림체" w:cs="굴림" w:hint="eastAsia"/>
@@ -966,7 +967,17 @@
                             <w:kern w:val="0"/>
                             <w:szCs w:val="20"/>
                           </w:rPr>
-                          <w:t>Stack : </w:t>
+                          <w:t>Stack :</w:t>
+                        </w:r>
+                        <w:proofErr w:type="gramEnd"/>
+                        <w:r>
+                          <w:rPr>
+                            <w:rFonts w:ascii="굴림체" w:eastAsia="굴림체" w:hAnsi="굴림체" w:cs="굴림" w:hint="eastAsia"/>
+                            <w:color w:val="000000"/>
+                            <w:kern w:val="0"/>
+                            <w:szCs w:val="20"/>
+                          </w:rPr>
+                          <w:t> </w:t>
                         </w:r>
                         <w:r>
                           <w:rPr>
@@ -1268,6 +1279,7 @@
                           </w:rPr>
                           <w:t xml:space="preserve">, 그 외의 경우 </w:t>
                         </w:r>
+                        <w:proofErr w:type="gramStart"/>
                         <w:r>
                           <w:rPr>
                             <w:rFonts w:ascii="굴림체" w:eastAsia="굴림체" w:hAnsi="굴림체" w:cs="굴림" w:hint="eastAsia"/>
@@ -1286,7 +1298,17 @@
                             <w:kern w:val="0"/>
                             <w:szCs w:val="20"/>
                           </w:rPr>
-                          <w:t xml:space="preserve"> 이다.</w:t>
+                          <w:t xml:space="preserve"> 이다</w:t>
+                        </w:r>
+                        <w:proofErr w:type="gramEnd"/>
+                        <w:r>
+                          <w:rPr>
+                            <w:rFonts w:ascii="굴림체" w:eastAsia="굴림체" w:hAnsi="굴림체" w:cs="굴림" w:hint="eastAsia"/>
+                            <w:color w:val="000000"/>
+                            <w:kern w:val="0"/>
+                            <w:szCs w:val="20"/>
+                          </w:rPr>
+                          <w:t>.</w:t>
                         </w:r>
                       </w:p>
                     </w:tc>
@@ -1642,7 +1664,19 @@
                       <w:sz w:val="21"/>
                       <w:szCs w:val="21"/>
                     </w:rPr>
-                    <w:t>를 구하라.</w:t>
+                    <w:t>를</w:t>
+                  </w:r>
+                  <w:bookmarkStart w:id="0" w:name="_GoBack"/>
+                  <w:bookmarkEnd w:id="0"/>
+                  <w:r>
+                    <w:rPr>
+                      <w:rFonts w:ascii="굴림체" w:eastAsia="굴림체" w:hAnsi="굴림체" w:cs="Helvetica" w:hint="eastAsia"/>
+                      <w:color w:val="000000"/>
+                      <w:kern w:val="0"/>
+                      <w:sz w:val="21"/>
+                      <w:szCs w:val="21"/>
+                    </w:rPr>
+                    <w:t xml:space="preserve"> 구하라.</w:t>
                   </w:r>
                 </w:p>
                 <w:p>
@@ -1673,8 +1707,8 @@
                     </w:rPr>
                     <w:drawing>
                       <wp:inline distT="0" distB="0" distL="0" distR="0" wp14:anchorId="41D0330A" wp14:editId="6B42D72E">
-                        <wp:extent cx="5731510" cy="4057328"/>
-                        <wp:effectExtent l="0" t="0" r="2540" b="635"/>
+                        <wp:extent cx="5334000" cy="3775931"/>
+                        <wp:effectExtent l="0" t="0" r="0" b="0"/>
                         <wp:docPr id="7" name="그림 7" descr="C:\Users\yongnam.kwon\Pictures\스마트팩토리1.png"/>
                         <wp:cNvGraphicFramePr>
                           <a:graphicFrameLocks xmlns:a="http://schemas.openxmlformats.org/drawingml/2006/main" noChangeAspect="1"/>
@@ -1704,7 +1738,7 @@
                               <pic:spPr bwMode="auto">
                                 <a:xfrm>
                                   <a:off x="0" y="0"/>
-                                  <a:ext cx="5731510" cy="4057328"/>
+                                  <a:ext cx="5374519" cy="3804615"/>
                                 </a:xfrm>
                                 <a:prstGeom prst="rect">
                                   <a:avLst/>
@@ -1997,7 +2031,29 @@
                       <w:sz w:val="21"/>
                       <w:szCs w:val="21"/>
                     </w:rPr>
-                    <w:t xml:space="preserve">2. K 는 1 이상 5 이하의 자연수이다. </w:t>
+                    <w:t xml:space="preserve">2. </w:t>
+                  </w:r>
+                  <w:proofErr w:type="gramStart"/>
+                  <w:r>
+                    <w:rPr>
+                      <w:rFonts w:ascii="굴림체" w:eastAsia="굴림체" w:hAnsi="굴림체" w:cs="Helvetica" w:hint="eastAsia"/>
+                      <w:color w:val="000000"/>
+                      <w:kern w:val="0"/>
+                      <w:sz w:val="21"/>
+                      <w:szCs w:val="21"/>
+                    </w:rPr>
+                    <w:t>K 는</w:t>
+                  </w:r>
+                  <w:proofErr w:type="gramEnd"/>
+                  <w:r>
+                    <w:rPr>
+                      <w:rFonts w:ascii="굴림체" w:eastAsia="굴림체" w:hAnsi="굴림체" w:cs="Helvetica" w:hint="eastAsia"/>
+                      <w:color w:val="000000"/>
+                      <w:kern w:val="0"/>
+                      <w:sz w:val="21"/>
+                      <w:szCs w:val="21"/>
+                    </w:rPr>
+                    <w:t xml:space="preserve"> 1 이상 5 이하의 자연수이다. </w:t>
                   </w:r>
                   <w:r>
                     <w:rPr>
@@ -2017,7 +2073,29 @@
                       <w:sz w:val="21"/>
                       <w:szCs w:val="21"/>
                     </w:rPr>
-                    <w:t xml:space="preserve">3. K 명의 엔지니어를 모두 투입 시킬 필요는 없다. </w:t>
+                    <w:t xml:space="preserve">3. K 명의 엔지니어를 모두 </w:t>
+                  </w:r>
+                  <w:proofErr w:type="gramStart"/>
+                  <w:r>
+                    <w:rPr>
+                      <w:rFonts w:ascii="굴림체" w:eastAsia="굴림체" w:hAnsi="굴림체" w:cs="Helvetica" w:hint="eastAsia"/>
+                      <w:color w:val="000000"/>
+                      <w:kern w:val="0"/>
+                      <w:sz w:val="21"/>
+                      <w:szCs w:val="21"/>
+                    </w:rPr>
+                    <w:t>투입 시킬</w:t>
+                  </w:r>
+                  <w:proofErr w:type="gramEnd"/>
+                  <w:r>
+                    <w:rPr>
+                      <w:rFonts w:ascii="굴림체" w:eastAsia="굴림체" w:hAnsi="굴림체" w:cs="Helvetica" w:hint="eastAsia"/>
+                      <w:color w:val="000000"/>
+                      <w:kern w:val="0"/>
+                      <w:sz w:val="21"/>
+                      <w:szCs w:val="21"/>
+                    </w:rPr>
+                    <w:t xml:space="preserve"> 필요는 없다. </w:t>
                   </w:r>
                   <w:r>
                     <w:rPr>
@@ -3506,6 +3584,33 @@
                     </w:rPr>
                     <w:t xml:space="preserve"> </w:t>
                   </w:r>
+                </w:p>
+              </w:tc>
+            </w:tr>
+            <w:tr>
+              <w:trPr>
+                <w:tblCellSpacing w:w="0" w:type="dxa"/>
+              </w:trPr>
+              <w:tc>
+                <w:tcPr>
+                  <w:tcW w:w="0" w:type="auto"/>
+                  <w:tcBorders>
+                    <w:top w:val="nil"/>
+                    <w:left w:val="nil"/>
+                    <w:bottom w:val="nil"/>
+                    <w:right w:val="nil"/>
+                  </w:tcBorders>
+                  <w:vAlign w:val="center"/>
+                </w:tcPr>
+                <w:p>
+                  <w:pPr>
+                    <w:rPr>
+                      <w:rFonts w:ascii="맑은 고딕" w:eastAsia="맑은 고딕" w:hAnsi="맑은 고딕" w:cs="Helvetica" w:hint="eastAsia"/>
+                      <w:color w:val="333333"/>
+                      <w:sz w:val="27"/>
+                      <w:szCs w:val="27"/>
+                    </w:rPr>
+                  </w:pPr>
                 </w:p>
               </w:tc>
             </w:tr>
@@ -3669,6 +3774,7 @@
               </w:rPr>
               <w:t>1</w:t>
             </w:r>
+            <w:proofErr w:type="gramStart"/>
             <w:r>
               <w:rPr>
                 <w:rFonts w:ascii="굴림체" w:eastAsia="굴림체" w:hAnsi="굴림체" w:cs="굴림" w:hint="eastAsia"/>
@@ -3676,7 +3782,17 @@
                 <w:kern w:val="0"/>
                 <w:szCs w:val="20"/>
               </w:rPr>
-              <w:t>초 / Java </w:t>
+              <w:t>초 /</w:t>
+            </w:r>
+            <w:proofErr w:type="gramEnd"/>
+            <w:r>
+              <w:rPr>
+                <w:rFonts w:ascii="굴림체" w:eastAsia="굴림체" w:hAnsi="굴림체" w:cs="굴림" w:hint="eastAsia"/>
+                <w:color w:val="000000"/>
+                <w:kern w:val="0"/>
+                <w:szCs w:val="20"/>
+              </w:rPr>
+              <w:t xml:space="preserve"> Java </w:t>
             </w:r>
             <w:r>
               <w:rPr>
@@ -3789,6 +3905,7 @@
                 <w:szCs w:val="18"/>
               </w:rPr>
             </w:pPr>
+            <w:proofErr w:type="gramStart"/>
             <w:r>
               <w:rPr>
                 <w:rFonts w:ascii="굴림체" w:eastAsia="굴림체" w:hAnsi="굴림체" w:cs="굴림" w:hint="eastAsia"/>
@@ -3796,7 +3913,17 @@
                 <w:kern w:val="0"/>
                 <w:szCs w:val="20"/>
               </w:rPr>
-              <w:t>Stack : </w:t>
+              <w:t>Stack :</w:t>
+            </w:r>
+            <w:proofErr w:type="gramEnd"/>
+            <w:r>
+              <w:rPr>
+                <w:rFonts w:ascii="굴림체" w:eastAsia="굴림체" w:hAnsi="굴림체" w:cs="굴림" w:hint="eastAsia"/>
+                <w:color w:val="000000"/>
+                <w:kern w:val="0"/>
+                <w:szCs w:val="20"/>
+              </w:rPr>
+              <w:t> </w:t>
             </w:r>
             <w:r>
               <w:rPr>
@@ -4043,7 +4170,27 @@
                 <w:kern w:val="0"/>
                 <w:szCs w:val="20"/>
               </w:rPr>
-              <w:t xml:space="preserve">답안을 제출하면 제공된 Sample input 에 대한 결과를 판정해서 실시간으로 알려주며 </w:t>
+              <w:t xml:space="preserve">답안을 제출하면 제공된 Sample </w:t>
+            </w:r>
+            <w:proofErr w:type="gramStart"/>
+            <w:r>
+              <w:rPr>
+                <w:rFonts w:ascii="굴림체" w:eastAsia="굴림체" w:hAnsi="굴림체" w:cs="함초롬바탕" w:hint="eastAsia"/>
+                <w:color w:val="000000"/>
+                <w:kern w:val="0"/>
+                <w:szCs w:val="20"/>
+              </w:rPr>
+              <w:t>input 에</w:t>
+            </w:r>
+            <w:proofErr w:type="gramEnd"/>
+            <w:r>
+              <w:rPr>
+                <w:rFonts w:ascii="굴림체" w:eastAsia="굴림체" w:hAnsi="굴림체" w:cs="함초롬바탕" w:hint="eastAsia"/>
+                <w:color w:val="000000"/>
+                <w:kern w:val="0"/>
+                <w:szCs w:val="20"/>
+              </w:rPr>
+              <w:t xml:space="preserve"> 대한 결과를 판정해서 실시간으로 알려주며 </w:t>
             </w:r>
           </w:p>
           <w:p>
@@ -4136,6 +4283,7 @@
                 <w:szCs w:val="18"/>
               </w:rPr>
             </w:pPr>
+            <w:proofErr w:type="gramStart"/>
             <w:r>
               <w:rPr>
                 <w:rFonts w:ascii="굴림체" w:eastAsia="굴림체" w:hAnsi="굴림체" w:cs="굴림" w:hint="eastAsia"/>
@@ -4156,7 +4304,18 @@
                 <w:sz w:val="18"/>
                 <w:szCs w:val="18"/>
               </w:rPr>
-              <w:t>: Sample input</w:t>
+              <w:t>:</w:t>
+            </w:r>
+            <w:proofErr w:type="gramEnd"/>
+            <w:r>
+              <w:rPr>
+                <w:rFonts w:ascii="굴림체" w:eastAsia="굴림체" w:hAnsi="굴림체" w:cs="굴림" w:hint="eastAsia"/>
+                <w:color w:val="333333"/>
+                <w:kern w:val="0"/>
+                <w:sz w:val="18"/>
+                <w:szCs w:val="18"/>
+              </w:rPr>
+              <w:t xml:space="preserve"> Sample input</w:t>
             </w:r>
             <w:r>
               <w:rPr>
@@ -4398,7 +4557,27 @@
           <w:kern w:val="0"/>
           <w:sz w:val="22"/>
         </w:rPr>
-        <w:t>수진이네 동네는 원 모양이며, 원 위에 N개의 집이 동일한 간격으로 위치해 있다. 집들은 한 집에서 시작하여 시계방향으로 1번부터 N번까지 번호가 붙어 있다. 각 집에는 종이컵이 하나씩 있으며, 서로 다른 2개의 종이컵을 연결하는 실들이 존재한다. 즉, 하나의 실 양 끝에 연결된 종이컵 끼리 통신이 가능하며, 이런 방법으로 집들간에 대화를 나눈다.</w:t>
+        <w:t xml:space="preserve">수진이네 동네는 원 모양이며, 원 위에 N개의 집이 동일한 간격으로 위치해 있다. 집들은 한 집에서 시작하여 시계방향으로 1번부터 N번까지 번호가 붙어 있다. 각 집에는 종이컵이 하나씩 있으며, 서로 다른 2개의 종이컵을 연결하는 실들이 존재한다. 즉, 하나의 실 양 끝에 연결된 </w:t>
+      </w:r>
+      <w:proofErr w:type="gramStart"/>
+      <w:r>
+        <w:rPr>
+          <w:rFonts w:ascii="굴림체" w:eastAsia="굴림체" w:hAnsi="굴림체" w:cs="Helvetica" w:hint="eastAsia"/>
+          <w:color w:val="000000"/>
+          <w:kern w:val="0"/>
+          <w:sz w:val="22"/>
+        </w:rPr>
+        <w:t>종이컵 끼리</w:t>
+      </w:r>
+      <w:proofErr w:type="gramEnd"/>
+      <w:r>
+        <w:rPr>
+          <w:rFonts w:ascii="굴림체" w:eastAsia="굴림체" w:hAnsi="굴림체" w:cs="Helvetica" w:hint="eastAsia"/>
+          <w:color w:val="000000"/>
+          <w:kern w:val="0"/>
+          <w:sz w:val="22"/>
+        </w:rPr>
+        <w:t xml:space="preserve"> 통신이 가능하며, 이런 방법으로 집들간에 대화를 나눈다.</w:t>
       </w:r>
     </w:p>
     <w:p>
@@ -4582,7 +4761,7 @@
           <w:kern w:val="0"/>
           <w:sz w:val="22"/>
         </w:rPr>
-        <w:t xml:space="preserve">한 집에는 단 하나의 종이컵만 있어서 최대 다른 한 집하고만 대화를 할 수 있다. 또, 두 개 이상의 실이 교차하는 경우에는 그들 중 단 하나만을 사용할 수 있다. 이러한 상황이 주어졌을 때 최대로 동시에 대화가 가능한 집의 쌍의 수를 알고자 한다. 위의 (a)의 경우는 단 한 쌍만 대화가 가능하며 ( (1,5), (2,6), </w:t>
+        <w:t xml:space="preserve">한 집에는 단 하나의 종이컵만 있어서 최대 다른 한 집하고만 대화를 할 수 있다. 또, 두 개 이상의 실이 교차하는 경우에는 그들 중 단 하나만을 사용할 수 있다. 이러한 상황이 주어졌을 때 최대로 동시에 대화가 가능한 집의 쌍의 수를 </w:t>
       </w:r>
       <w:r>
         <w:rPr>
@@ -4592,7 +4771,27 @@
           <w:sz w:val="22"/>
         </w:rPr>
         <w:lastRenderedPageBreak/>
-        <w:t>(3,7), (4,8) 중 한 쌍 ), (b)의 경우는 두 쌍만 대화가 가능하다 ( (3,8) 그리고 (5,7) )</w:t>
+        <w:t xml:space="preserve">알고자 한다. 위의 (a)의 경우는 단 한 쌍만 대화가 가능하며 </w:t>
+      </w:r>
+      <w:proofErr w:type="gramStart"/>
+      <w:r>
+        <w:rPr>
+          <w:rFonts w:ascii="굴림체" w:eastAsia="굴림체" w:hAnsi="굴림체" w:cs="Helvetica" w:hint="eastAsia"/>
+          <w:color w:val="000000"/>
+          <w:kern w:val="0"/>
+          <w:sz w:val="22"/>
+        </w:rPr>
+        <w:t>( (</w:t>
+      </w:r>
+      <w:proofErr w:type="gramEnd"/>
+      <w:r>
+        <w:rPr>
+          <w:rFonts w:ascii="굴림체" w:eastAsia="굴림체" w:hAnsi="굴림체" w:cs="Helvetica" w:hint="eastAsia"/>
+          <w:color w:val="000000"/>
+          <w:kern w:val="0"/>
+          <w:sz w:val="22"/>
+        </w:rPr>
+        <w:t>1,5), (2,6), (3,7), (4,8) 중 한 쌍 ), (b)의 경우는 두 쌍만 대화가 가능하다 ( (3,8) 그리고 (5,7) )</w:t>
       </w:r>
     </w:p>
     <w:p>
@@ -5425,6 +5624,7 @@
           <w:sz w:val="21"/>
           <w:szCs w:val="21"/>
         </w:rPr>
+        <w:lastRenderedPageBreak/>
         <w:t>#9 15</w:t>
       </w:r>
       <w:r>
@@ -5444,7 +5644,6 @@
           <w:sz w:val="21"/>
           <w:szCs w:val="21"/>
         </w:rPr>
-        <w:lastRenderedPageBreak/>
         <w:t>#10 16</w:t>
       </w:r>
     </w:p>
@@ -5783,6 +5982,7 @@
                 <w:szCs w:val="18"/>
               </w:rPr>
             </w:pPr>
+            <w:proofErr w:type="gramStart"/>
             <w:r>
               <w:rPr>
                 <w:rFonts w:ascii="굴림체" w:eastAsia="굴림체" w:hAnsi="굴림체" w:cs="굴림" w:hint="eastAsia"/>
@@ -5790,7 +5990,17 @@
                 <w:kern w:val="0"/>
                 <w:szCs w:val="20"/>
               </w:rPr>
-              <w:t>Stack : </w:t>
+              <w:t>Stack :</w:t>
+            </w:r>
+            <w:proofErr w:type="gramEnd"/>
+            <w:r>
+              <w:rPr>
+                <w:rFonts w:ascii="굴림체" w:eastAsia="굴림체" w:hAnsi="굴림체" w:cs="굴림" w:hint="eastAsia"/>
+                <w:color w:val="000000"/>
+                <w:kern w:val="0"/>
+                <w:szCs w:val="20"/>
+              </w:rPr>
+              <w:t> </w:t>
             </w:r>
             <w:r>
               <w:rPr>
@@ -6092,6 +6302,7 @@
               </w:rPr>
               <w:t xml:space="preserve">, 그 외의 경우 </w:t>
             </w:r>
+            <w:proofErr w:type="gramStart"/>
             <w:r>
               <w:rPr>
                 <w:rFonts w:ascii="굴림체" w:eastAsia="굴림체" w:hAnsi="굴림체" w:cs="굴림" w:hint="eastAsia"/>
@@ -6110,7 +6321,17 @@
                 <w:kern w:val="0"/>
                 <w:szCs w:val="20"/>
               </w:rPr>
-              <w:t xml:space="preserve"> 이다.</w:t>
+              <w:t xml:space="preserve"> 이다</w:t>
+            </w:r>
+            <w:proofErr w:type="gramEnd"/>
+            <w:r>
+              <w:rPr>
+                <w:rFonts w:ascii="굴림체" w:eastAsia="굴림체" w:hAnsi="굴림체" w:cs="굴림" w:hint="eastAsia"/>
+                <w:color w:val="000000"/>
+                <w:kern w:val="0"/>
+                <w:szCs w:val="20"/>
+              </w:rPr>
+              <w:t>.</w:t>
             </w:r>
           </w:p>
         </w:tc>
@@ -6158,7 +6379,27 @@
           <w:kern w:val="0"/>
           <w:sz w:val="22"/>
         </w:rPr>
-        <w:t xml:space="preserve">2차원 정사각형 모양의 격자가 있다. 격자의 크기는 N x N 이다 (즉, 격자의 선분이 교차하는 부분을 교점이라 하면 한 줄에 교점이 N개씩 있다는 뜻이다). 아래 </w:t>
+        <w:t xml:space="preserve">2차원 정사각형 모양의 격자가 있다. 격자의 크기는 N x </w:t>
+      </w:r>
+      <w:proofErr w:type="gramStart"/>
+      <w:r>
+        <w:rPr>
+          <w:rFonts w:ascii="굴림체" w:eastAsia="굴림체" w:hAnsi="굴림체" w:cs="Helvetica" w:hint="eastAsia"/>
+          <w:color w:val="000000"/>
+          <w:kern w:val="0"/>
+          <w:sz w:val="22"/>
+        </w:rPr>
+        <w:t>N 이다</w:t>
+      </w:r>
+      <w:proofErr w:type="gramEnd"/>
+      <w:r>
+        <w:rPr>
+          <w:rFonts w:ascii="굴림체" w:eastAsia="굴림체" w:hAnsi="굴림체" w:cs="Helvetica" w:hint="eastAsia"/>
+          <w:color w:val="000000"/>
+          <w:kern w:val="0"/>
+          <w:sz w:val="22"/>
+        </w:rPr>
+        <w:t xml:space="preserve"> (즉, 격자의 선분이 교차하는 부분을 교점이라 하면 한 줄에 교점이 N개씩 있다는 뜻이다). 아래 </w:t>
       </w:r>
       <w:r>
         <w:rPr>
@@ -6635,16 +6876,38 @@
           <w:kern w:val="0"/>
           <w:sz w:val="22"/>
         </w:rPr>
-        <w:t>[그림 2]</w:t>
-      </w:r>
-      <w:r>
-        <w:rPr>
-          <w:rFonts w:ascii="굴림체" w:eastAsia="굴림체" w:hAnsi="굴림체" w:cs="Helvetica" w:hint="eastAsia"/>
-          <w:color w:val="000000"/>
-          <w:kern w:val="0"/>
-          <w:sz w:val="22"/>
-        </w:rPr>
-        <w:t xml:space="preserve"> 는 위의 [그림 1]에 직사각형 체인을 이루는 두개의 직사각형을 덮어씌워 그린 예이다.</w:t>
+        <w:t>[그림 2</w:t>
+      </w:r>
+      <w:proofErr w:type="gramStart"/>
+      <w:r>
+        <w:rPr>
+          <w:rFonts w:ascii="굴림체" w:eastAsia="굴림체" w:hAnsi="굴림체" w:cs="Helvetica" w:hint="eastAsia"/>
+          <w:b/>
+          <w:bCs/>
+          <w:color w:val="000000"/>
+          <w:kern w:val="0"/>
+          <w:sz w:val="22"/>
+        </w:rPr>
+        <w:t>]</w:t>
+      </w:r>
+      <w:r>
+        <w:rPr>
+          <w:rFonts w:ascii="굴림체" w:eastAsia="굴림체" w:hAnsi="굴림체" w:cs="Helvetica" w:hint="eastAsia"/>
+          <w:color w:val="000000"/>
+          <w:kern w:val="0"/>
+          <w:sz w:val="22"/>
+        </w:rPr>
+        <w:t xml:space="preserve"> 는</w:t>
+      </w:r>
+      <w:proofErr w:type="gramEnd"/>
+      <w:r>
+        <w:rPr>
+          <w:rFonts w:ascii="굴림체" w:eastAsia="굴림체" w:hAnsi="굴림체" w:cs="Helvetica" w:hint="eastAsia"/>
+          <w:color w:val="000000"/>
+          <w:kern w:val="0"/>
+          <w:sz w:val="22"/>
+        </w:rPr>
+        <w:t xml:space="preserve"> 위의 [그림 1]에 직사각형 체인을 이루는 두개의 직사각형을 덮어씌워 그린 예이다.</w:t>
       </w:r>
     </w:p>
     <w:p>
@@ -7214,16 +7477,38 @@
           <w:kern w:val="0"/>
           <w:sz w:val="22"/>
         </w:rPr>
-        <w:t>[그림 4]</w:t>
-      </w:r>
-      <w:r>
-        <w:rPr>
-          <w:rFonts w:ascii="굴림체" w:eastAsia="굴림체" w:hAnsi="굴림체" w:cs="Helvetica" w:hint="eastAsia"/>
-          <w:color w:val="000000"/>
-          <w:kern w:val="0"/>
-          <w:sz w:val="22"/>
-        </w:rPr>
-        <w:t xml:space="preserve"> 는 옳은 예시 중 하나이다.</w:t>
+        <w:t>[그림 4</w:t>
+      </w:r>
+      <w:proofErr w:type="gramStart"/>
+      <w:r>
+        <w:rPr>
+          <w:rFonts w:ascii="굴림체" w:eastAsia="굴림체" w:hAnsi="굴림체" w:cs="Helvetica" w:hint="eastAsia"/>
+          <w:b/>
+          <w:bCs/>
+          <w:color w:val="000000"/>
+          <w:kern w:val="0"/>
+          <w:sz w:val="22"/>
+        </w:rPr>
+        <w:t>]</w:t>
+      </w:r>
+      <w:r>
+        <w:rPr>
+          <w:rFonts w:ascii="굴림체" w:eastAsia="굴림체" w:hAnsi="굴림체" w:cs="Helvetica" w:hint="eastAsia"/>
+          <w:color w:val="000000"/>
+          <w:kern w:val="0"/>
+          <w:sz w:val="22"/>
+        </w:rPr>
+        <w:t xml:space="preserve"> 는</w:t>
+      </w:r>
+      <w:proofErr w:type="gramEnd"/>
+      <w:r>
+        <w:rPr>
+          <w:rFonts w:ascii="굴림체" w:eastAsia="굴림체" w:hAnsi="굴림체" w:cs="Helvetica" w:hint="eastAsia"/>
+          <w:color w:val="000000"/>
+          <w:kern w:val="0"/>
+          <w:sz w:val="22"/>
+        </w:rPr>
+        <w:t xml:space="preserve"> 옳은 예시 중 하나이다.</w:t>
       </w:r>
     </w:p>
     <w:p>
@@ -8022,8 +8307,6 @@
         </w:rPr>
         <w:br/>
       </w:r>
-      <w:bookmarkStart w:id="0" w:name="_GoBack"/>
-      <w:bookmarkEnd w:id="0"/>
       <w:r>
         <w:rPr>
           <w:rFonts w:ascii="굴림" w:eastAsia="굴림" w:hAnsi="굴림" w:cs="Helvetica" w:hint="eastAsia"/>
@@ -8679,6 +8962,7 @@
                 <w:szCs w:val="18"/>
               </w:rPr>
             </w:pPr>
+            <w:proofErr w:type="gramStart"/>
             <w:r>
               <w:rPr>
                 <w:rFonts w:ascii="굴림체" w:eastAsia="굴림체" w:hAnsi="굴림체" w:cs="굴림" w:hint="eastAsia"/>
@@ -8686,7 +8970,17 @@
                 <w:kern w:val="0"/>
                 <w:szCs w:val="20"/>
               </w:rPr>
-              <w:t>Stack : </w:t>
+              <w:t>Stack :</w:t>
+            </w:r>
+            <w:proofErr w:type="gramEnd"/>
+            <w:r>
+              <w:rPr>
+                <w:rFonts w:ascii="굴림체" w:eastAsia="굴림체" w:hAnsi="굴림체" w:cs="굴림" w:hint="eastAsia"/>
+                <w:color w:val="000000"/>
+                <w:kern w:val="0"/>
+                <w:szCs w:val="20"/>
+              </w:rPr>
+              <w:t> </w:t>
             </w:r>
             <w:r>
               <w:rPr>
@@ -9014,6 +9308,7 @@
               </w:rPr>
               <w:t xml:space="preserve">, 그 외의 경우 </w:t>
             </w:r>
+            <w:proofErr w:type="gramStart"/>
             <w:r>
               <w:rPr>
                 <w:rFonts w:ascii="굴림체" w:eastAsia="굴림체" w:hAnsi="굴림체" w:cs="굴림" w:hint="eastAsia"/>
@@ -9032,7 +9327,17 @@
                 <w:kern w:val="0"/>
                 <w:szCs w:val="20"/>
               </w:rPr>
-              <w:t xml:space="preserve"> 이다.</w:t>
+              <w:t xml:space="preserve"> 이다</w:t>
+            </w:r>
+            <w:proofErr w:type="gramEnd"/>
+            <w:r>
+              <w:rPr>
+                <w:rFonts w:ascii="굴림체" w:eastAsia="굴림체" w:hAnsi="굴림체" w:cs="굴림" w:hint="eastAsia"/>
+                <w:color w:val="000000"/>
+                <w:kern w:val="0"/>
+                <w:szCs w:val="20"/>
+              </w:rPr>
+              <w:t>.</w:t>
             </w:r>
           </w:p>
         </w:tc>
@@ -10218,6 +10523,7 @@
               </w:rPr>
               <w:t>2</w:t>
             </w:r>
+            <w:proofErr w:type="gramStart"/>
             <w:r>
               <w:rPr>
                 <w:rFonts w:ascii="굴림체" w:eastAsia="굴림체" w:hAnsi="굴림체" w:cs="굴림" w:hint="eastAsia"/>
@@ -10225,7 +10531,17 @@
                 <w:kern w:val="0"/>
                 <w:szCs w:val="20"/>
               </w:rPr>
-              <w:t xml:space="preserve">초 / Java </w:t>
+              <w:t>초 /</w:t>
+            </w:r>
+            <w:proofErr w:type="gramEnd"/>
+            <w:r>
+              <w:rPr>
+                <w:rFonts w:ascii="굴림체" w:eastAsia="굴림체" w:hAnsi="굴림체" w:cs="굴림" w:hint="eastAsia"/>
+                <w:color w:val="000000"/>
+                <w:kern w:val="0"/>
+                <w:szCs w:val="20"/>
+              </w:rPr>
+              <w:t xml:space="preserve"> Java </w:t>
             </w:r>
             <w:r>
               <w:rPr>
@@ -10318,6 +10634,7 @@
                 <w:szCs w:val="18"/>
               </w:rPr>
             </w:pPr>
+            <w:proofErr w:type="gramStart"/>
             <w:r>
               <w:rPr>
                 <w:rFonts w:ascii="굴림체" w:eastAsia="굴림체" w:hAnsi="굴림체" w:cs="굴림" w:hint="eastAsia"/>
@@ -10325,7 +10642,17 @@
                 <w:kern w:val="0"/>
                 <w:szCs w:val="20"/>
               </w:rPr>
-              <w:t xml:space="preserve">Stack : </w:t>
+              <w:t>Stack :</w:t>
+            </w:r>
+            <w:proofErr w:type="gramEnd"/>
+            <w:r>
+              <w:rPr>
+                <w:rFonts w:ascii="굴림체" w:eastAsia="굴림체" w:hAnsi="굴림체" w:cs="굴림" w:hint="eastAsia"/>
+                <w:color w:val="000000"/>
+                <w:kern w:val="0"/>
+                <w:szCs w:val="20"/>
+              </w:rPr>
+              <w:t xml:space="preserve"> </w:t>
             </w:r>
             <w:r>
               <w:rPr>
@@ -10584,6 +10911,7 @@
                 <w:szCs w:val="18"/>
               </w:rPr>
             </w:pPr>
+            <w:proofErr w:type="gramStart"/>
             <w:r>
               <w:rPr>
                 <w:rFonts w:ascii="굴림체" w:eastAsia="굴림체" w:hAnsi="굴림체" w:cs="굴림" w:hint="eastAsia"/>
@@ -10604,7 +10932,19 @@
                 <w:kern w:val="0"/>
                 <w:szCs w:val="20"/>
               </w:rPr>
-              <w:t>: Test Input에 대하여 모두 정답 처리된 경우</w:t>
+              <w:t>:</w:t>
+            </w:r>
+            <w:proofErr w:type="gramEnd"/>
+            <w:r>
+              <w:rPr>
+                <w:rFonts w:ascii="굴림체" w:eastAsia="굴림체" w:hAnsi="굴림체" w:cs="굴림" w:hint="eastAsia"/>
+                <w:b/>
+                <w:bCs/>
+                <w:color w:val="000000"/>
+                <w:kern w:val="0"/>
+                <w:szCs w:val="20"/>
+              </w:rPr>
+              <w:t> Test Input에 대하여 모두 정답 처리된 경우</w:t>
             </w:r>
           </w:p>
           <w:p>
@@ -10623,6 +10963,7 @@
                 <w:szCs w:val="18"/>
               </w:rPr>
             </w:pPr>
+            <w:proofErr w:type="gramStart"/>
             <w:r>
               <w:rPr>
                 <w:rFonts w:ascii="굴림체" w:eastAsia="굴림체" w:hAnsi="굴림체" w:cs="굴림" w:hint="eastAsia"/>
@@ -10643,7 +10984,19 @@
                 <w:kern w:val="0"/>
                 <w:szCs w:val="20"/>
               </w:rPr>
-              <w:t>: Test Input에 대하여 일부 혹은 모두 오답 처리된 경우</w:t>
+              <w:t>:</w:t>
+            </w:r>
+            <w:proofErr w:type="gramEnd"/>
+            <w:r>
+              <w:rPr>
+                <w:rFonts w:ascii="굴림체" w:eastAsia="굴림체" w:hAnsi="굴림체" w:cs="굴림" w:hint="eastAsia"/>
+                <w:b/>
+                <w:bCs/>
+                <w:color w:val="000000"/>
+                <w:kern w:val="0"/>
+                <w:szCs w:val="20"/>
+              </w:rPr>
+              <w:t> Test Input에 대하여 일부 혹은 모두 오답 처리된 경우</w:t>
             </w:r>
           </w:p>
           <w:p>
@@ -10669,7 +11022,27 @@
                 <w:kern w:val="0"/>
                 <w:szCs w:val="20"/>
               </w:rPr>
-              <w:t>※ Test Input : 검정 시스템에서 제출된 코드 실행 時 자동으로 입력되는 Input Data</w:t>
+              <w:t xml:space="preserve">※ Test </w:t>
+            </w:r>
+            <w:proofErr w:type="gramStart"/>
+            <w:r>
+              <w:rPr>
+                <w:rFonts w:ascii="굴림체" w:eastAsia="굴림체" w:hAnsi="굴림체" w:cs="굴림" w:hint="eastAsia"/>
+                <w:color w:val="7820B9"/>
+                <w:kern w:val="0"/>
+                <w:szCs w:val="20"/>
+              </w:rPr>
+              <w:t>Input :</w:t>
+            </w:r>
+            <w:proofErr w:type="gramEnd"/>
+            <w:r>
+              <w:rPr>
+                <w:rFonts w:ascii="굴림체" w:eastAsia="굴림체" w:hAnsi="굴림체" w:cs="굴림" w:hint="eastAsia"/>
+                <w:color w:val="7820B9"/>
+                <w:kern w:val="0"/>
+                <w:szCs w:val="20"/>
+              </w:rPr>
+              <w:t xml:space="preserve"> 검정 시스템에서 제출된 코드 실행 時 자동으로 입력되는 Input Data</w:t>
             </w:r>
           </w:p>
         </w:tc>
@@ -12300,6 +12673,7 @@
     <w:lsdException w:name="HTML Sample" w:semiHidden="1" w:unhideWhenUsed="1"/>
     <w:lsdException w:name="HTML Typewriter" w:semiHidden="1" w:unhideWhenUsed="1"/>
     <w:lsdException w:name="HTML Variable" w:semiHidden="1" w:unhideWhenUsed="1"/>
+    <w:lsdException w:name="Normal Table" w:semiHidden="1" w:unhideWhenUsed="1"/>
     <w:lsdException w:name="annotation subject" w:semiHidden="1" w:unhideWhenUsed="1"/>
     <w:lsdException w:name="No List" w:semiHidden="1" w:unhideWhenUsed="1"/>
     <w:lsdException w:name="Outline List 1" w:semiHidden="1" w:unhideWhenUsed="1"/>
@@ -12342,8 +12716,11 @@
     <w:lsdException w:name="Table Contemporary" w:semiHidden="1" w:unhideWhenUsed="1"/>
     <w:lsdException w:name="Table Elegant" w:semiHidden="1" w:unhideWhenUsed="1"/>
     <w:lsdException w:name="Table Professional" w:semiHidden="1" w:unhideWhenUsed="1"/>
+    <w:lsdException w:name="Table Subtle 1" w:semiHidden="1" w:unhideWhenUsed="1"/>
     <w:lsdException w:name="Table Subtle 2" w:semiHidden="1" w:unhideWhenUsed="1"/>
     <w:lsdException w:name="Table Web 1" w:semiHidden="1" w:unhideWhenUsed="1"/>
+    <w:lsdException w:name="Table Web 2" w:semiHidden="1" w:unhideWhenUsed="1"/>
+    <w:lsdException w:name="Table Web 3" w:semiHidden="1" w:unhideWhenUsed="1"/>
     <w:lsdException w:name="Balloon Text" w:semiHidden="1" w:unhideWhenUsed="1"/>
     <w:lsdException w:name="Table Grid" w:uiPriority="39"/>
     <w:lsdException w:name="Table Theme" w:semiHidden="1" w:unhideWhenUsed="1"/>

</xml_diff>

<commit_message>
I finally made itgit add . I got pro.
</commit_message>
<xml_diff>
--- a/Pro 문제/20200623 문제_종이컵 전화기, 직사각형 체인.docx
+++ b/Pro 문제/20200623 문제_종이컵 전화기, 직사각형 체인.docx
@@ -13,9 +13,9 @@
         <w:tblLook w:val="04A0" w:firstRow="1" w:lastRow="0" w:firstColumn="1" w:lastColumn="0" w:noHBand="0" w:noVBand="1"/>
       </w:tblPr>
       <w:tblGrid>
-        <w:gridCol w:w="39"/>
-        <w:gridCol w:w="1287"/>
-        <w:gridCol w:w="7700"/>
+        <w:gridCol w:w="33"/>
+        <w:gridCol w:w="1291"/>
+        <w:gridCol w:w="7702"/>
       </w:tblGrid>
       <w:tr>
         <w:trPr>
@@ -77,7 +77,7 @@
               <w:tblLook w:val="04A0" w:firstRow="1" w:lastRow="0" w:firstColumn="1" w:lastColumn="0" w:noHBand="0" w:noVBand="1"/>
             </w:tblPr>
             <w:tblGrid>
-              <w:gridCol w:w="8987"/>
+              <w:gridCol w:w="8993"/>
             </w:tblGrid>
             <w:tr>
               <w:trPr>
@@ -132,7 +132,6 @@
                     <w:autoSpaceDE/>
                     <w:autoSpaceDN/>
                     <w:spacing w:after="150" w:line="240" w:lineRule="auto"/>
-                    <w:ind w:left="720"/>
                     <w:jc w:val="left"/>
                     <w:rPr>
                       <w:rFonts w:ascii="맑은 고딕" w:eastAsia="맑은 고딕" w:hAnsi="맑은 고딕" w:cs="Helvetica"/>
@@ -669,7 +668,6 @@
                     <w:autoSpaceDE/>
                     <w:autoSpaceDN/>
                     <w:spacing w:after="150" w:line="240" w:lineRule="auto"/>
-                    <w:ind w:left="720"/>
                     <w:jc w:val="left"/>
                     <w:rPr>
                       <w:rFonts w:ascii="맑은 고딕" w:eastAsia="맑은 고딕" w:hAnsi="맑은 고딕" w:cs="Helvetica"/>
@@ -697,13 +695,13 @@
                     <w:tblLook w:val="04A0" w:firstRow="1" w:lastRow="0" w:firstColumn="1" w:lastColumn="0" w:noHBand="0" w:noVBand="1"/>
                   </w:tblPr>
                   <w:tblGrid>
-                    <w:gridCol w:w="1593"/>
-                    <w:gridCol w:w="6477"/>
+                    <w:gridCol w:w="1612"/>
+                    <w:gridCol w:w="6635"/>
                   </w:tblGrid>
                   <w:tr>
                     <w:tc>
                       <w:tcPr>
-                        <w:tcW w:w="1890" w:type="dxa"/>
+                        <w:tcW w:w="1612" w:type="dxa"/>
                         <w:tcBorders>
                           <w:top w:val="single" w:sz="8" w:space="0" w:color="auto"/>
                           <w:left w:val="single" w:sz="8" w:space="0" w:color="auto"/>
@@ -757,7 +755,7 @@
                     </w:tc>
                     <w:tc>
                       <w:tcPr>
-                        <w:tcW w:w="9000" w:type="dxa"/>
+                        <w:tcW w:w="6635" w:type="dxa"/>
                         <w:tcBorders>
                           <w:top w:val="single" w:sz="8" w:space="0" w:color="auto"/>
                           <w:left w:val="nil"/>
@@ -874,7 +872,7 @@
                   <w:tr>
                     <w:tc>
                       <w:tcPr>
-                        <w:tcW w:w="1890" w:type="dxa"/>
+                        <w:tcW w:w="1612" w:type="dxa"/>
                         <w:tcBorders>
                           <w:top w:val="single" w:sz="8" w:space="0" w:color="auto"/>
                           <w:left w:val="single" w:sz="8" w:space="0" w:color="auto"/>
@@ -928,7 +926,7 @@
                     </w:tc>
                     <w:tc>
                       <w:tcPr>
-                        <w:tcW w:w="9000" w:type="dxa"/>
+                        <w:tcW w:w="6635" w:type="dxa"/>
                         <w:tcBorders>
                           <w:top w:val="single" w:sz="8" w:space="0" w:color="auto"/>
                           <w:left w:val="nil"/>
@@ -959,7 +957,6 @@
                             <w:szCs w:val="18"/>
                           </w:rPr>
                         </w:pPr>
-                        <w:proofErr w:type="gramStart"/>
                         <w:r>
                           <w:rPr>
                             <w:rFonts w:ascii="굴림체" w:eastAsia="굴림체" w:hAnsi="굴림체" w:cs="굴림" w:hint="eastAsia"/>
@@ -967,17 +964,7 @@
                             <w:kern w:val="0"/>
                             <w:szCs w:val="20"/>
                           </w:rPr>
-                          <w:t>Stack :</w:t>
-                        </w:r>
-                        <w:proofErr w:type="gramEnd"/>
-                        <w:r>
-                          <w:rPr>
-                            <w:rFonts w:ascii="굴림체" w:eastAsia="굴림체" w:hAnsi="굴림체" w:cs="굴림" w:hint="eastAsia"/>
-                            <w:color w:val="000000"/>
-                            <w:kern w:val="0"/>
-                            <w:szCs w:val="20"/>
-                          </w:rPr>
-                          <w:t> </w:t>
+                          <w:t>Stack : </w:t>
                         </w:r>
                         <w:r>
                           <w:rPr>
@@ -1025,7 +1012,7 @@
                   <w:tr>
                     <w:tc>
                       <w:tcPr>
-                        <w:tcW w:w="1890" w:type="dxa"/>
+                        <w:tcW w:w="1612" w:type="dxa"/>
                         <w:tcBorders>
                           <w:top w:val="nil"/>
                           <w:left w:val="single" w:sz="8" w:space="0" w:color="auto"/>
@@ -1079,7 +1066,7 @@
                     </w:tc>
                     <w:tc>
                       <w:tcPr>
-                        <w:tcW w:w="9000" w:type="dxa"/>
+                        <w:tcW w:w="6635" w:type="dxa"/>
                         <w:tcBorders>
                           <w:top w:val="nil"/>
                           <w:left w:val="nil"/>
@@ -1139,7 +1126,7 @@
                     </w:trPr>
                     <w:tc>
                       <w:tcPr>
-                        <w:tcW w:w="1890" w:type="dxa"/>
+                        <w:tcW w:w="1612" w:type="dxa"/>
                         <w:tcBorders>
                           <w:top w:val="nil"/>
                           <w:left w:val="single" w:sz="8" w:space="0" w:color="auto"/>
@@ -1193,7 +1180,7 @@
                     </w:tc>
                     <w:tc>
                       <w:tcPr>
-                        <w:tcW w:w="9000" w:type="dxa"/>
+                        <w:tcW w:w="6635" w:type="dxa"/>
                         <w:tcBorders>
                           <w:top w:val="nil"/>
                           <w:left w:val="nil"/>
@@ -1279,7 +1266,6 @@
                           </w:rPr>
                           <w:t xml:space="preserve">, 그 외의 경우 </w:t>
                         </w:r>
-                        <w:proofErr w:type="gramStart"/>
                         <w:r>
                           <w:rPr>
                             <w:rFonts w:ascii="굴림체" w:eastAsia="굴림체" w:hAnsi="굴림체" w:cs="굴림" w:hint="eastAsia"/>
@@ -1298,17 +1284,7 @@
                             <w:kern w:val="0"/>
                             <w:szCs w:val="20"/>
                           </w:rPr>
-                          <w:t xml:space="preserve"> 이다</w:t>
-                        </w:r>
-                        <w:proofErr w:type="gramEnd"/>
-                        <w:r>
-                          <w:rPr>
-                            <w:rFonts w:ascii="굴림체" w:eastAsia="굴림체" w:hAnsi="굴림체" w:cs="굴림" w:hint="eastAsia"/>
-                            <w:color w:val="000000"/>
-                            <w:kern w:val="0"/>
-                            <w:szCs w:val="20"/>
-                          </w:rPr>
-                          <w:t>.</w:t>
+                          <w:t xml:space="preserve"> 이다.</w:t>
                         </w:r>
                       </w:p>
                     </w:tc>
@@ -1321,7 +1297,7 @@
                     <w:autoSpaceDE/>
                     <w:autoSpaceDN/>
                     <w:spacing w:after="150" w:line="240" w:lineRule="atLeast"/>
-                    <w:ind w:left="720"/>
+                    <w:ind w:leftChars="360" w:left="720"/>
                     <w:jc w:val="left"/>
                     <w:rPr>
                       <w:rFonts w:ascii="맑은 고딕" w:eastAsia="맑은 고딕" w:hAnsi="맑은 고딕" w:cs="Helvetica"/>
@@ -1339,7 +1315,7 @@
                     <w:autoSpaceDE/>
                     <w:autoSpaceDN/>
                     <w:spacing w:after="150" w:line="240" w:lineRule="auto"/>
-                    <w:ind w:left="720"/>
+                    <w:ind w:leftChars="100" w:left="200" w:rightChars="100" w:right="200"/>
                     <w:jc w:val="left"/>
                     <w:rPr>
                       <w:rFonts w:ascii="맑은 고딕" w:eastAsia="맑은 고딕" w:hAnsi="맑은 고딕" w:cs="Helvetica"/>
@@ -1377,158 +1353,7 @@
                       <w:sz w:val="21"/>
                       <w:szCs w:val="21"/>
                     </w:rPr>
-                    <w:t xml:space="preserve">이 공장에서는 26 가지의 부품을 생산할 수 있으며 각 부품은 기호 A ~ Z 로 나타낸다. </w:t>
-                  </w:r>
-                  <w:r>
-                    <w:rPr>
-                      <w:rFonts w:ascii="맑은 고딕" w:eastAsia="맑은 고딕" w:hAnsi="맑은 고딕" w:cs="Helvetica" w:hint="eastAsia"/>
-                      <w:color w:val="333333"/>
-                      <w:kern w:val="0"/>
-                      <w:sz w:val="18"/>
-                      <w:szCs w:val="18"/>
-                    </w:rPr>
-                    <w:br/>
-                  </w:r>
-                  <w:r>
-                    <w:rPr>
-                      <w:rFonts w:ascii="굴림체" w:eastAsia="굴림체" w:hAnsi="굴림체" w:cs="Helvetica" w:hint="eastAsia"/>
-                      <w:color w:val="000000"/>
-                      <w:kern w:val="0"/>
-                      <w:sz w:val="21"/>
-                      <w:szCs w:val="21"/>
-                    </w:rPr>
-                    <w:t xml:space="preserve">이 공장의 생산라인은 다음과 같이 구성되어 있다. </w:t>
-                  </w:r>
-                  <w:r>
-                    <w:rPr>
-                      <w:rFonts w:ascii="맑은 고딕" w:eastAsia="맑은 고딕" w:hAnsi="맑은 고딕" w:cs="Helvetica" w:hint="eastAsia"/>
-                      <w:color w:val="333333"/>
-                      <w:kern w:val="0"/>
-                      <w:sz w:val="18"/>
-                      <w:szCs w:val="18"/>
-                    </w:rPr>
-                    <w:br/>
-                  </w:r>
-                  <w:r>
-                    <w:rPr>
-                      <w:rFonts w:ascii="굴림체" w:eastAsia="굴림체" w:hAnsi="굴림체" w:cs="Helvetica" w:hint="eastAsia"/>
-                      <w:color w:val="000000"/>
-                      <w:kern w:val="0"/>
-                      <w:sz w:val="21"/>
-                      <w:szCs w:val="21"/>
-                    </w:rPr>
-                    <w:lastRenderedPageBreak/>
-                    <w:t xml:space="preserve">각 라인에서는 하루에 N 개의 부품을 순차적으로 처리 가능하며, 공장 전체에 M 개의 라인이 있고 모든 라인은 동시에 작동을 시작하고, 동시에 작동을 마감한다. </w:t>
-                  </w:r>
-                  <w:r>
-                    <w:rPr>
-                      <w:rFonts w:ascii="맑은 고딕" w:eastAsia="맑은 고딕" w:hAnsi="맑은 고딕" w:cs="Helvetica" w:hint="eastAsia"/>
-                      <w:color w:val="333333"/>
-                      <w:kern w:val="0"/>
-                      <w:sz w:val="18"/>
-                      <w:szCs w:val="18"/>
-                    </w:rPr>
-                    <w:br/>
-                  </w:r>
-                  <w:r>
-                    <w:rPr>
-                      <w:rFonts w:ascii="굴림체" w:eastAsia="굴림체" w:hAnsi="굴림체" w:cs="Helvetica" w:hint="eastAsia"/>
-                      <w:color w:val="000000"/>
-                      <w:kern w:val="0"/>
-                      <w:sz w:val="21"/>
-                      <w:szCs w:val="21"/>
-                    </w:rPr>
-                    <w:t xml:space="preserve">각 라인의 처리속도는 같으며 모든 부품을 만드는 시간은 동일하다. </w:t>
-                  </w:r>
-                  <w:r>
-                    <w:rPr>
-                      <w:rFonts w:ascii="맑은 고딕" w:eastAsia="맑은 고딕" w:hAnsi="맑은 고딕" w:cs="Helvetica" w:hint="eastAsia"/>
-                      <w:color w:val="333333"/>
-                      <w:kern w:val="0"/>
-                      <w:sz w:val="18"/>
-                      <w:szCs w:val="18"/>
-                    </w:rPr>
-                    <w:br/>
-                  </w:r>
-                  <w:r>
-                    <w:rPr>
-                      <w:rFonts w:ascii="맑은 고딕" w:eastAsia="맑은 고딕" w:hAnsi="맑은 고딕" w:cs="Helvetica" w:hint="eastAsia"/>
-                      <w:color w:val="333333"/>
-                      <w:kern w:val="0"/>
-                      <w:sz w:val="18"/>
-                      <w:szCs w:val="18"/>
-                    </w:rPr>
-                    <w:br/>
-                  </w:r>
-                  <w:r>
-                    <w:rPr>
-                      <w:rFonts w:ascii="굴림체" w:eastAsia="굴림체" w:hAnsi="굴림체" w:cs="Helvetica" w:hint="eastAsia"/>
-                      <w:color w:val="000000"/>
-                      <w:kern w:val="0"/>
-                      <w:sz w:val="21"/>
-                      <w:szCs w:val="21"/>
-                    </w:rPr>
-                    <w:t xml:space="preserve">그러나 이 공장에는 치명적인 결함이 있어서 엔지니어의 개입이 없을 경우 만들어진 모든 부품이 불량품이 되고 만다. </w:t>
-                  </w:r>
-                  <w:r>
-                    <w:rPr>
-                      <w:rFonts w:ascii="맑은 고딕" w:eastAsia="맑은 고딕" w:hAnsi="맑은 고딕" w:cs="Helvetica" w:hint="eastAsia"/>
-                      <w:color w:val="333333"/>
-                      <w:kern w:val="0"/>
-                      <w:sz w:val="18"/>
-                      <w:szCs w:val="18"/>
-                    </w:rPr>
-                    <w:br/>
-                  </w:r>
-                  <w:r>
-                    <w:rPr>
-                      <w:rFonts w:ascii="굴림체" w:eastAsia="굴림체" w:hAnsi="굴림체" w:cs="Helvetica" w:hint="eastAsia"/>
-                      <w:color w:val="000000"/>
-                      <w:kern w:val="0"/>
-                      <w:sz w:val="21"/>
-                      <w:szCs w:val="21"/>
-                    </w:rPr>
-                    <w:t xml:space="preserve">이러한 상황을 임시적으로 조치하기 위해서 A Company에서는 K 명의 엔지니어를 파견했다. </w:t>
-                  </w:r>
-                  <w:r>
-                    <w:rPr>
-                      <w:rFonts w:ascii="맑은 고딕" w:eastAsia="맑은 고딕" w:hAnsi="맑은 고딕" w:cs="Helvetica" w:hint="eastAsia"/>
-                      <w:color w:val="333333"/>
-                      <w:kern w:val="0"/>
-                      <w:sz w:val="18"/>
-                      <w:szCs w:val="18"/>
-                    </w:rPr>
-                    <w:br/>
-                  </w:r>
-                  <w:r>
-                    <w:rPr>
-                      <w:rFonts w:ascii="굴림체" w:eastAsia="굴림체" w:hAnsi="굴림체" w:cs="Helvetica" w:hint="eastAsia"/>
-                      <w:color w:val="000000"/>
-                      <w:kern w:val="0"/>
-                      <w:sz w:val="21"/>
-                      <w:szCs w:val="21"/>
-                    </w:rPr>
-                    <w:t xml:space="preserve">각 엔지니어들은 한 종류의 부품만을 책임지고 담당하며, 투입된 시점부터 퇴근 전까지 모든 라인에서 생산되는 담당 부품의 불량률을 0%로 만들 수 있다. </w:t>
-                  </w:r>
-                  <w:r>
-                    <w:rPr>
-                      <w:rFonts w:ascii="맑은 고딕" w:eastAsia="맑은 고딕" w:hAnsi="맑은 고딕" w:cs="Helvetica" w:hint="eastAsia"/>
-                      <w:color w:val="333333"/>
-                      <w:kern w:val="0"/>
-                      <w:sz w:val="18"/>
-                      <w:szCs w:val="18"/>
-                    </w:rPr>
-                    <w:br/>
-                  </w:r>
-                  <w:r>
-                    <w:rPr>
-                      <w:rFonts w:ascii="굴림체" w:eastAsia="굴림체" w:hAnsi="굴림체" w:cs="Helvetica" w:hint="eastAsia"/>
-                      <w:color w:val="000000"/>
-                      <w:kern w:val="0"/>
-                      <w:sz w:val="21"/>
-                      <w:szCs w:val="21"/>
-                    </w:rPr>
-                    <w:t xml:space="preserve">엔지니어들은 </w:t>
+                    <w:t xml:space="preserve">이 공장에서는 </w:t>
                   </w:r>
                   <w:r>
                     <w:rPr>
@@ -1540,7 +1365,7 @@
                       <w:sz w:val="21"/>
                       <w:szCs w:val="21"/>
                     </w:rPr>
-                    <w:t>한 번 투입되면 공장이 끝날 때까지 일할 수 있지만, 한 번 일한 엔지니어는 그날 다시 일하지 않는다.</w:t>
+                    <w:t>26 가지의 부품</w:t>
                   </w:r>
                   <w:r>
                     <w:rPr>
@@ -1550,27 +1375,7 @@
                       <w:sz w:val="21"/>
                       <w:szCs w:val="21"/>
                     </w:rPr>
-                    <w:t xml:space="preserve"> </w:t>
-                  </w:r>
-                  <w:r>
-                    <w:rPr>
-                      <w:rFonts w:ascii="맑은 고딕" w:eastAsia="맑은 고딕" w:hAnsi="맑은 고딕" w:cs="Helvetica" w:hint="eastAsia"/>
-                      <w:color w:val="333333"/>
-                      <w:kern w:val="0"/>
-                      <w:sz w:val="18"/>
-                      <w:szCs w:val="18"/>
-                    </w:rPr>
-                    <w:br/>
-                  </w:r>
-                  <w:r>
-                    <w:rPr>
-                      <w:rFonts w:ascii="굴림체" w:eastAsia="굴림체" w:hAnsi="굴림체" w:cs="Helvetica" w:hint="eastAsia"/>
-                      <w:color w:val="000000"/>
-                      <w:kern w:val="0"/>
-                      <w:sz w:val="21"/>
-                      <w:szCs w:val="21"/>
-                    </w:rPr>
-                    <w:t xml:space="preserve">또한 </w:t>
+                    <w:t xml:space="preserve">을 생산할 수 있으며 </w:t>
                   </w:r>
                   <w:r>
                     <w:rPr>
@@ -1582,7 +1387,7 @@
                       <w:sz w:val="21"/>
                       <w:szCs w:val="21"/>
                     </w:rPr>
-                    <w:t>두 명 이상의 엔지니어가 동시에 일할 수는 없다.</w:t>
+                    <w:t>각 부품은 기호 A ~ Z 로 나타낸다</w:t>
                   </w:r>
                   <w:r>
                     <w:rPr>
@@ -1592,7 +1397,372 @@
                       <w:sz w:val="21"/>
                       <w:szCs w:val="21"/>
                     </w:rPr>
-                    <w:t xml:space="preserve"> 즉 다른 엔지니어를 투입하고 싶으면 이전에 있던 엔지니어를 </w:t>
+                    <w:t xml:space="preserve">. </w:t>
+                  </w:r>
+                  <w:r>
+                    <w:rPr>
+                      <w:rFonts w:ascii="맑은 고딕" w:eastAsia="맑은 고딕" w:hAnsi="맑은 고딕" w:cs="Helvetica" w:hint="eastAsia"/>
+                      <w:color w:val="333333"/>
+                      <w:kern w:val="0"/>
+                      <w:sz w:val="18"/>
+                      <w:szCs w:val="18"/>
+                    </w:rPr>
+                    <w:br/>
+                  </w:r>
+                  <w:r>
+                    <w:rPr>
+                      <w:rFonts w:ascii="굴림체" w:eastAsia="굴림체" w:hAnsi="굴림체" w:cs="Helvetica" w:hint="eastAsia"/>
+                      <w:color w:val="000000"/>
+                      <w:kern w:val="0"/>
+                      <w:sz w:val="21"/>
+                      <w:szCs w:val="21"/>
+                    </w:rPr>
+                    <w:t xml:space="preserve">이 공장의 생산라인은 다음과 같이 구성되어 있다. </w:t>
+                  </w:r>
+                  <w:r>
+                    <w:rPr>
+                      <w:rFonts w:ascii="맑은 고딕" w:eastAsia="맑은 고딕" w:hAnsi="맑은 고딕" w:cs="Helvetica" w:hint="eastAsia"/>
+                      <w:color w:val="333333"/>
+                      <w:kern w:val="0"/>
+                      <w:sz w:val="18"/>
+                      <w:szCs w:val="18"/>
+                    </w:rPr>
+                    <w:br/>
+                  </w:r>
+                  <w:r>
+                    <w:rPr>
+                      <w:rFonts w:ascii="굴림체" w:eastAsia="굴림체" w:hAnsi="굴림체" w:cs="Helvetica" w:hint="eastAsia"/>
+                      <w:b/>
+                      <w:bCs/>
+                      <w:color w:val="000000"/>
+                      <w:kern w:val="0"/>
+                      <w:sz w:val="21"/>
+                      <w:szCs w:val="21"/>
+                    </w:rPr>
+                    <w:t>각 라인에서는 하루에 N 개의 부품을 순차적으로 처리 가능</w:t>
+                  </w:r>
+                  <w:r>
+                    <w:rPr>
+                      <w:rFonts w:ascii="굴림체" w:eastAsia="굴림체" w:hAnsi="굴림체" w:cs="Helvetica" w:hint="eastAsia"/>
+                      <w:color w:val="000000"/>
+                      <w:kern w:val="0"/>
+                      <w:sz w:val="21"/>
+                      <w:szCs w:val="21"/>
+                    </w:rPr>
+                    <w:t xml:space="preserve">하며, 공장 전체에 </w:t>
+                  </w:r>
+                  <w:r>
+                    <w:rPr>
+                      <w:rFonts w:ascii="굴림체" w:eastAsia="굴림체" w:hAnsi="굴림체" w:cs="Helvetica" w:hint="eastAsia"/>
+                      <w:b/>
+                      <w:bCs/>
+                      <w:color w:val="000000"/>
+                      <w:kern w:val="0"/>
+                      <w:sz w:val="21"/>
+                      <w:szCs w:val="21"/>
+                    </w:rPr>
+                    <w:t>M 개의 라인</w:t>
+                  </w:r>
+                  <w:r>
+                    <w:rPr>
+                      <w:rFonts w:ascii="굴림체" w:eastAsia="굴림체" w:hAnsi="굴림체" w:cs="Helvetica" w:hint="eastAsia"/>
+                      <w:color w:val="000000"/>
+                      <w:kern w:val="0"/>
+                      <w:sz w:val="21"/>
+                      <w:szCs w:val="21"/>
+                    </w:rPr>
+                    <w:t xml:space="preserve">이 있고 </w:t>
+                  </w:r>
+                  <w:r>
+                    <w:rPr>
+                      <w:rFonts w:ascii="굴림체" w:eastAsia="굴림체" w:hAnsi="굴림체" w:cs="Helvetica" w:hint="eastAsia"/>
+                      <w:b/>
+                      <w:bCs/>
+                      <w:color w:val="000000"/>
+                      <w:kern w:val="0"/>
+                      <w:sz w:val="21"/>
+                      <w:szCs w:val="21"/>
+                    </w:rPr>
+                    <w:t>모든 라인은 동시에 작동을 시작하고, 동시에 작동을 마감</w:t>
+                  </w:r>
+                  <w:r>
+                    <w:rPr>
+                      <w:rFonts w:ascii="굴림체" w:eastAsia="굴림체" w:hAnsi="굴림체" w:cs="Helvetica" w:hint="eastAsia"/>
+                      <w:color w:val="000000"/>
+                      <w:kern w:val="0"/>
+                      <w:sz w:val="21"/>
+                      <w:szCs w:val="21"/>
+                    </w:rPr>
+                    <w:t xml:space="preserve">한다. </w:t>
+                  </w:r>
+                  <w:r>
+                    <w:rPr>
+                      <w:rFonts w:ascii="맑은 고딕" w:eastAsia="맑은 고딕" w:hAnsi="맑은 고딕" w:cs="Helvetica" w:hint="eastAsia"/>
+                      <w:color w:val="333333"/>
+                      <w:kern w:val="0"/>
+                      <w:sz w:val="18"/>
+                      <w:szCs w:val="18"/>
+                    </w:rPr>
+                    <w:br/>
+                  </w:r>
+                  <w:r>
+                    <w:rPr>
+                      <w:rFonts w:ascii="굴림체" w:eastAsia="굴림체" w:hAnsi="굴림체" w:cs="Helvetica" w:hint="eastAsia"/>
+                      <w:b/>
+                      <w:bCs/>
+                      <w:color w:val="000000"/>
+                      <w:kern w:val="0"/>
+                      <w:sz w:val="21"/>
+                      <w:szCs w:val="21"/>
+                    </w:rPr>
+                    <w:lastRenderedPageBreak/>
+                    <w:t xml:space="preserve">각 라인의 처리속도는 같으며 모든 부품을 만드는 시간은 동일하다. </w:t>
+                  </w:r>
+                  <w:r>
+                    <w:rPr>
+                      <w:rFonts w:ascii="맑은 고딕" w:eastAsia="맑은 고딕" w:hAnsi="맑은 고딕" w:cs="Helvetica" w:hint="eastAsia"/>
+                      <w:b/>
+                      <w:bCs/>
+                      <w:color w:val="333333"/>
+                      <w:kern w:val="0"/>
+                      <w:sz w:val="18"/>
+                      <w:szCs w:val="18"/>
+                    </w:rPr>
+                    <w:br/>
+                  </w:r>
+                  <w:r>
+                    <w:rPr>
+                      <w:rFonts w:ascii="맑은 고딕" w:eastAsia="맑은 고딕" w:hAnsi="맑은 고딕" w:cs="Helvetica" w:hint="eastAsia"/>
+                      <w:color w:val="333333"/>
+                      <w:kern w:val="0"/>
+                      <w:sz w:val="18"/>
+                      <w:szCs w:val="18"/>
+                    </w:rPr>
+                    <w:br/>
+                  </w:r>
+                  <w:r>
+                    <w:rPr>
+                      <w:rFonts w:ascii="굴림체" w:eastAsia="굴림체" w:hAnsi="굴림체" w:cs="Helvetica" w:hint="eastAsia"/>
+                      <w:color w:val="000000"/>
+                      <w:kern w:val="0"/>
+                      <w:sz w:val="21"/>
+                      <w:szCs w:val="21"/>
+                    </w:rPr>
+                    <w:t xml:space="preserve">그러나 이 공장에는 치명적인 결함이 </w:t>
+                  </w:r>
+                  <w:r>
+                    <w:rPr>
+                      <w:rFonts w:ascii="굴림체" w:eastAsia="굴림체" w:hAnsi="굴림체" w:cs="Helvetica" w:hint="eastAsia"/>
+                      <w:b/>
+                      <w:bCs/>
+                      <w:color w:val="000000"/>
+                      <w:kern w:val="0"/>
+                      <w:sz w:val="21"/>
+                      <w:szCs w:val="21"/>
+                    </w:rPr>
+                    <w:t>있어서 엔지니어의 개입이 없을 경우 만들어진 모든 부품이 불량품</w:t>
+                  </w:r>
+                  <w:r>
+                    <w:rPr>
+                      <w:rFonts w:ascii="굴림체" w:eastAsia="굴림체" w:hAnsi="굴림체" w:cs="Helvetica" w:hint="eastAsia"/>
+                      <w:color w:val="000000"/>
+                      <w:kern w:val="0"/>
+                      <w:sz w:val="21"/>
+                      <w:szCs w:val="21"/>
+                    </w:rPr>
+                    <w:t xml:space="preserve">이 되고 만다. </w:t>
+                  </w:r>
+                  <w:r>
+                    <w:rPr>
+                      <w:rFonts w:ascii="맑은 고딕" w:eastAsia="맑은 고딕" w:hAnsi="맑은 고딕" w:cs="Helvetica" w:hint="eastAsia"/>
+                      <w:color w:val="333333"/>
+                      <w:kern w:val="0"/>
+                      <w:sz w:val="18"/>
+                      <w:szCs w:val="18"/>
+                    </w:rPr>
+                    <w:br/>
+                  </w:r>
+                  <w:r>
+                    <w:rPr>
+                      <w:rFonts w:ascii="굴림체" w:eastAsia="굴림체" w:hAnsi="굴림체" w:cs="Helvetica" w:hint="eastAsia"/>
+                      <w:color w:val="000000"/>
+                      <w:kern w:val="0"/>
+                      <w:sz w:val="21"/>
+                      <w:szCs w:val="21"/>
+                    </w:rPr>
+                    <w:t xml:space="preserve">이러한 상황을 임시적으로 조치하기 위해서 A Company에서는 </w:t>
+                  </w:r>
+                  <w:r>
+                    <w:rPr>
+                      <w:rFonts w:ascii="굴림체" w:eastAsia="굴림체" w:hAnsi="굴림체" w:cs="Helvetica" w:hint="eastAsia"/>
+                      <w:b/>
+                      <w:bCs/>
+                      <w:color w:val="000000"/>
+                      <w:kern w:val="0"/>
+                      <w:sz w:val="21"/>
+                      <w:szCs w:val="21"/>
+                    </w:rPr>
+                    <w:t>K 명의 엔지니어</w:t>
+                  </w:r>
+                  <w:r>
+                    <w:rPr>
+                      <w:rFonts w:ascii="굴림체" w:eastAsia="굴림체" w:hAnsi="굴림체" w:cs="Helvetica" w:hint="eastAsia"/>
+                      <w:color w:val="000000"/>
+                      <w:kern w:val="0"/>
+                      <w:sz w:val="21"/>
+                      <w:szCs w:val="21"/>
+                    </w:rPr>
+                    <w:t xml:space="preserve">를 파견했다. </w:t>
+                  </w:r>
+                  <w:r>
+                    <w:rPr>
+                      <w:rFonts w:ascii="맑은 고딕" w:eastAsia="맑은 고딕" w:hAnsi="맑은 고딕" w:cs="Helvetica" w:hint="eastAsia"/>
+                      <w:color w:val="333333"/>
+                      <w:kern w:val="0"/>
+                      <w:sz w:val="18"/>
+                      <w:szCs w:val="18"/>
+                    </w:rPr>
+                    <w:br/>
+                  </w:r>
+                  <w:r>
+                    <w:rPr>
+                      <w:rFonts w:ascii="굴림체" w:eastAsia="굴림체" w:hAnsi="굴림체" w:cs="Helvetica" w:hint="eastAsia"/>
+                      <w:b/>
+                      <w:bCs/>
+                      <w:color w:val="000000"/>
+                      <w:kern w:val="0"/>
+                      <w:sz w:val="21"/>
+                      <w:szCs w:val="21"/>
+                    </w:rPr>
+                    <w:t>각 엔지니어들은 한 종류의 부품만을 책임지고 담당</w:t>
+                  </w:r>
+                  <w:r>
+                    <w:rPr>
+                      <w:rFonts w:ascii="굴림체" w:eastAsia="굴림체" w:hAnsi="굴림체" w:cs="Helvetica" w:hint="eastAsia"/>
+                      <w:color w:val="000000"/>
+                      <w:kern w:val="0"/>
+                      <w:sz w:val="21"/>
+                      <w:szCs w:val="21"/>
+                    </w:rPr>
+                    <w:t xml:space="preserve">하며, 투입된 시점부터 퇴근 전까지 모든 라인에서 생산되는 담당 부품의 </w:t>
+                  </w:r>
+                  <w:r>
+                    <w:rPr>
+                      <w:rFonts w:ascii="굴림체" w:eastAsia="굴림체" w:hAnsi="굴림체" w:cs="Helvetica" w:hint="eastAsia"/>
+                      <w:b/>
+                      <w:bCs/>
+                      <w:color w:val="000000"/>
+                      <w:kern w:val="0"/>
+                      <w:sz w:val="21"/>
+                      <w:szCs w:val="21"/>
+                    </w:rPr>
+                    <w:t>불량률을 0%</w:t>
+                  </w:r>
+                  <w:r>
+                    <w:rPr>
+                      <w:rFonts w:ascii="굴림체" w:eastAsia="굴림체" w:hAnsi="굴림체" w:cs="Helvetica" w:hint="eastAsia"/>
+                      <w:color w:val="000000"/>
+                      <w:kern w:val="0"/>
+                      <w:sz w:val="21"/>
+                      <w:szCs w:val="21"/>
+                    </w:rPr>
+                    <w:t xml:space="preserve">로 만들 수 있다. </w:t>
+                  </w:r>
+                  <w:r>
+                    <w:rPr>
+                      <w:rFonts w:ascii="맑은 고딕" w:eastAsia="맑은 고딕" w:hAnsi="맑은 고딕" w:cs="Helvetica" w:hint="eastAsia"/>
+                      <w:color w:val="333333"/>
+                      <w:kern w:val="0"/>
+                      <w:sz w:val="18"/>
+                      <w:szCs w:val="18"/>
+                    </w:rPr>
+                    <w:br/>
+                  </w:r>
+                  <w:r>
+                    <w:rPr>
+                      <w:rFonts w:ascii="굴림체" w:eastAsia="굴림체" w:hAnsi="굴림체" w:cs="Helvetica" w:hint="eastAsia"/>
+                      <w:color w:val="000000"/>
+                      <w:kern w:val="0"/>
+                      <w:sz w:val="21"/>
+                      <w:szCs w:val="21"/>
+                    </w:rPr>
+                    <w:t xml:space="preserve">엔지니어들은 </w:t>
+                  </w:r>
+                  <w:r>
+                    <w:rPr>
+                      <w:rFonts w:ascii="굴림체" w:eastAsia="굴림체" w:hAnsi="굴림체" w:cs="Helvetica" w:hint="eastAsia"/>
+                      <w:b/>
+                      <w:bCs/>
+                      <w:color w:val="000000"/>
+                      <w:kern w:val="0"/>
+                      <w:sz w:val="21"/>
+                      <w:szCs w:val="21"/>
+                    </w:rPr>
+                    <w:t>한 번 투입되면 공장이 끝날 때까지 일할 수 있지만, 한 번 일한 엔지니어는 그날 다시 일하지 않는다.</w:t>
+                  </w:r>
+                  <w:r>
+                    <w:rPr>
+                      <w:rFonts w:ascii="굴림체" w:eastAsia="굴림체" w:hAnsi="굴림체" w:cs="Helvetica" w:hint="eastAsia"/>
+                      <w:color w:val="000000"/>
+                      <w:kern w:val="0"/>
+                      <w:sz w:val="21"/>
+                      <w:szCs w:val="21"/>
+                    </w:rPr>
+                    <w:t xml:space="preserve"> </w:t>
+                  </w:r>
+                  <w:r>
+                    <w:rPr>
+                      <w:rFonts w:ascii="맑은 고딕" w:eastAsia="맑은 고딕" w:hAnsi="맑은 고딕" w:cs="Helvetica" w:hint="eastAsia"/>
+                      <w:color w:val="333333"/>
+                      <w:kern w:val="0"/>
+                      <w:sz w:val="18"/>
+                      <w:szCs w:val="18"/>
+                    </w:rPr>
+                    <w:br/>
+                  </w:r>
+                  <w:r>
+                    <w:rPr>
+                      <w:rFonts w:ascii="굴림체" w:eastAsia="굴림체" w:hAnsi="굴림체" w:cs="Helvetica" w:hint="eastAsia"/>
+                      <w:color w:val="000000"/>
+                      <w:kern w:val="0"/>
+                      <w:sz w:val="21"/>
+                      <w:szCs w:val="21"/>
+                    </w:rPr>
+                    <w:t xml:space="preserve">또한 </w:t>
+                  </w:r>
+                  <w:r>
+                    <w:rPr>
+                      <w:rFonts w:ascii="굴림체" w:eastAsia="굴림체" w:hAnsi="굴림체" w:cs="Helvetica" w:hint="eastAsia"/>
+                      <w:b/>
+                      <w:bCs/>
+                      <w:color w:val="000000"/>
+                      <w:kern w:val="0"/>
+                      <w:sz w:val="21"/>
+                      <w:szCs w:val="21"/>
+                    </w:rPr>
+                    <w:t>두 명 이상의 엔지니어가 동시에 일할 수는 없다.</w:t>
+                  </w:r>
+                  <w:r>
+                    <w:rPr>
+                      <w:rFonts w:ascii="굴림체" w:eastAsia="굴림체" w:hAnsi="굴림체" w:cs="Helvetica" w:hint="eastAsia"/>
+                      <w:color w:val="000000"/>
+                      <w:kern w:val="0"/>
+                      <w:sz w:val="21"/>
+                      <w:szCs w:val="21"/>
+                    </w:rPr>
+                    <w:t xml:space="preserve"> 즉 다른 엔지니어</w:t>
+                  </w:r>
+                  <w:bookmarkStart w:id="0" w:name="_GoBack"/>
+                  <w:bookmarkEnd w:id="0"/>
+                  <w:r>
+                    <w:rPr>
+                      <w:rFonts w:ascii="굴림체" w:eastAsia="굴림체" w:hAnsi="굴림체" w:cs="Helvetica" w:hint="eastAsia"/>
+                      <w:color w:val="000000"/>
+                      <w:kern w:val="0"/>
+                      <w:sz w:val="21"/>
+                      <w:szCs w:val="21"/>
+                    </w:rPr>
+                    <w:t xml:space="preserve">를 투입하고 싶으면 이전에 있던 엔지니어를 </w:t>
                   </w:r>
                   <w:proofErr w:type="spellStart"/>
                   <w:r>
@@ -1624,7 +1794,7 @@
                     <w:autoSpaceDE/>
                     <w:autoSpaceDN/>
                     <w:spacing w:after="150" w:line="240" w:lineRule="auto"/>
-                    <w:ind w:left="720"/>
+                    <w:ind w:leftChars="100" w:left="200" w:rightChars="100" w:right="200"/>
                     <w:jc w:val="left"/>
                     <w:rPr>
                       <w:rFonts w:ascii="맑은 고딕" w:eastAsia="맑은 고딕" w:hAnsi="맑은 고딕" w:cs="Helvetica"/>
@@ -1654,7 +1824,20 @@
                       <w:sz w:val="21"/>
                       <w:szCs w:val="21"/>
                     </w:rPr>
-                    <w:t>엔지니어를 효과적으로 투입하여 생산할 수 있는 정상부품의 최대개수</w:t>
+                    <w:t xml:space="preserve">엔지니어를 효과적으로 투입하여 생산할 수 있는 </w:t>
+                  </w:r>
+                  <w:r>
+                    <w:rPr>
+                      <w:rFonts w:ascii="굴림체" w:eastAsia="굴림체" w:hAnsi="굴림체" w:cs="Helvetica" w:hint="eastAsia"/>
+                      <w:b/>
+                      <w:bCs/>
+                      <w:color w:val="000000"/>
+                      <w:kern w:val="0"/>
+                      <w:sz w:val="21"/>
+                      <w:szCs w:val="21"/>
+                      <w:u w:val="single"/>
+                    </w:rPr>
+                    <w:t>정상부품의 최대개수</w:t>
                   </w:r>
                   <w:r>
                     <w:rPr>
@@ -1664,19 +1847,7 @@
                       <w:sz w:val="21"/>
                       <w:szCs w:val="21"/>
                     </w:rPr>
-                    <w:t>를</w:t>
-                  </w:r>
-                  <w:bookmarkStart w:id="0" w:name="_GoBack"/>
-                  <w:bookmarkEnd w:id="0"/>
-                  <w:r>
-                    <w:rPr>
-                      <w:rFonts w:ascii="굴림체" w:eastAsia="굴림체" w:hAnsi="굴림체" w:cs="Helvetica" w:hint="eastAsia"/>
-                      <w:color w:val="000000"/>
-                      <w:kern w:val="0"/>
-                      <w:sz w:val="21"/>
-                      <w:szCs w:val="21"/>
-                    </w:rPr>
-                    <w:t xml:space="preserve"> 구하라.</w:t>
+                    <w:t>를 구하라.</w:t>
                   </w:r>
                 </w:p>
                 <w:p>
@@ -1686,7 +1857,7 @@
                     <w:autoSpaceDE/>
                     <w:autoSpaceDN/>
                     <w:spacing w:after="150" w:line="240" w:lineRule="auto"/>
-                    <w:ind w:left="720"/>
+                    <w:ind w:leftChars="100" w:left="200" w:rightChars="100" w:right="200"/>
                     <w:jc w:val="center"/>
                     <w:rPr>
                       <w:rFonts w:ascii="맑은 고딕" w:eastAsia="맑은 고딕" w:hAnsi="맑은 고딕" w:cs="Helvetica"/>
@@ -1723,7 +1894,7 @@
                                 </pic:cNvPicPr>
                               </pic:nvPicPr>
                               <pic:blipFill>
-                                <a:blip r:embed="rId4">
+                                <a:blip r:embed="rId7">
                                   <a:extLst>
                                     <a:ext uri="{28A0092B-C50C-407E-A947-70E740481C1C}">
                                       <a14:useLocalDpi xmlns:a14="http://schemas.microsoft.com/office/drawing/2010/main" val="0"/>
@@ -1782,7 +1953,7 @@
                     <w:autoSpaceDE/>
                     <w:autoSpaceDN/>
                     <w:spacing w:after="150" w:line="240" w:lineRule="auto"/>
-                    <w:ind w:left="720"/>
+                    <w:ind w:leftChars="100" w:left="200" w:rightChars="100" w:right="200"/>
                     <w:jc w:val="left"/>
                     <w:rPr>
                       <w:rFonts w:ascii="맑은 고딕" w:eastAsia="맑은 고딕" w:hAnsi="맑은 고딕" w:cs="Helvetica"/>
@@ -1810,7 +1981,7 @@
                     <w:autoSpaceDE/>
                     <w:autoSpaceDN/>
                     <w:spacing w:after="150" w:line="240" w:lineRule="auto"/>
-                    <w:ind w:left="720"/>
+                    <w:ind w:leftChars="100" w:left="200" w:rightChars="100" w:right="200"/>
                     <w:jc w:val="center"/>
                     <w:rPr>
                       <w:rFonts w:ascii="맑은 고딕" w:eastAsia="맑은 고딕" w:hAnsi="맑은 고딕" w:cs="Helvetica"/>
@@ -1848,7 +2019,7 @@
                                 </pic:cNvPicPr>
                               </pic:nvPicPr>
                               <pic:blipFill>
-                                <a:blip r:embed="rId5">
+                                <a:blip r:embed="rId8">
                                   <a:extLst>
                                     <a:ext uri="{28A0092B-C50C-407E-A947-70E740481C1C}">
                                       <a14:useLocalDpi xmlns:a14="http://schemas.microsoft.com/office/drawing/2010/main" val="0"/>
@@ -1907,7 +2078,7 @@
                     <w:autoSpaceDE/>
                     <w:autoSpaceDN/>
                     <w:spacing w:after="150" w:line="240" w:lineRule="auto"/>
-                    <w:ind w:left="720"/>
+                    <w:ind w:leftChars="100" w:left="200" w:rightChars="100" w:right="200"/>
                     <w:jc w:val="left"/>
                     <w:rPr>
                       <w:rFonts w:ascii="맑은 고딕" w:eastAsia="맑은 고딕" w:hAnsi="맑은 고딕" w:cs="Helvetica"/>
@@ -1935,7 +2106,7 @@
                     <w:autoSpaceDE/>
                     <w:autoSpaceDN/>
                     <w:spacing w:after="150" w:line="240" w:lineRule="auto"/>
-                    <w:ind w:left="720"/>
+                    <w:ind w:leftChars="360" w:left="720"/>
                     <w:jc w:val="left"/>
                     <w:rPr>
                       <w:rFonts w:ascii="맑은 고딕" w:eastAsia="맑은 고딕" w:hAnsi="맑은 고딕" w:cs="Helvetica"/>
@@ -1963,7 +2134,7 @@
                     <w:autoSpaceDE/>
                     <w:autoSpaceDN/>
                     <w:spacing w:after="150" w:line="240" w:lineRule="auto"/>
-                    <w:ind w:left="720"/>
+                    <w:ind w:leftChars="100" w:left="200" w:rightChars="100" w:right="200"/>
                     <w:jc w:val="left"/>
                     <w:rPr>
                       <w:rFonts w:ascii="맑은 고딕" w:eastAsia="맑은 고딕" w:hAnsi="맑은 고딕" w:cs="Helvetica"/>
@@ -1993,7 +2164,6 @@
                     <w:autoSpaceDE/>
                     <w:autoSpaceDN/>
                     <w:spacing w:after="150" w:line="240" w:lineRule="auto"/>
-                    <w:ind w:left="720"/>
                     <w:jc w:val="left"/>
                     <w:rPr>
                       <w:rFonts w:ascii="맑은 고딕" w:eastAsia="맑은 고딕" w:hAnsi="맑은 고딕" w:cs="Helvetica"/>
@@ -2031,9 +2201,18 @@
                       <w:sz w:val="21"/>
                       <w:szCs w:val="21"/>
                     </w:rPr>
-                    <w:t xml:space="preserve">2. </w:t>
-                  </w:r>
-                  <w:proofErr w:type="gramStart"/>
+                    <w:t xml:space="preserve">2. K 는 1 이상 5 이하의 자연수이다. </w:t>
+                  </w:r>
+                  <w:r>
+                    <w:rPr>
+                      <w:rFonts w:ascii="맑은 고딕" w:eastAsia="맑은 고딕" w:hAnsi="맑은 고딕" w:cs="Helvetica" w:hint="eastAsia"/>
+                      <w:color w:val="333333"/>
+                      <w:kern w:val="0"/>
+                      <w:sz w:val="18"/>
+                      <w:szCs w:val="18"/>
+                    </w:rPr>
+                    <w:br/>
+                  </w:r>
                   <w:r>
                     <w:rPr>
                       <w:rFonts w:ascii="굴림체" w:eastAsia="굴림체" w:hAnsi="굴림체" w:cs="Helvetica" w:hint="eastAsia"/>
@@ -2042,60 +2221,7 @@
                       <w:sz w:val="21"/>
                       <w:szCs w:val="21"/>
                     </w:rPr>
-                    <w:t>K 는</w:t>
-                  </w:r>
-                  <w:proofErr w:type="gramEnd"/>
-                  <w:r>
-                    <w:rPr>
-                      <w:rFonts w:ascii="굴림체" w:eastAsia="굴림체" w:hAnsi="굴림체" w:cs="Helvetica" w:hint="eastAsia"/>
-                      <w:color w:val="000000"/>
-                      <w:kern w:val="0"/>
-                      <w:sz w:val="21"/>
-                      <w:szCs w:val="21"/>
-                    </w:rPr>
-                    <w:t xml:space="preserve"> 1 이상 5 이하의 자연수이다. </w:t>
-                  </w:r>
-                  <w:r>
-                    <w:rPr>
-                      <w:rFonts w:ascii="맑은 고딕" w:eastAsia="맑은 고딕" w:hAnsi="맑은 고딕" w:cs="Helvetica" w:hint="eastAsia"/>
-                      <w:color w:val="333333"/>
-                      <w:kern w:val="0"/>
-                      <w:sz w:val="18"/>
-                      <w:szCs w:val="18"/>
-                    </w:rPr>
-                    <w:br/>
-                  </w:r>
-                  <w:r>
-                    <w:rPr>
-                      <w:rFonts w:ascii="굴림체" w:eastAsia="굴림체" w:hAnsi="굴림체" w:cs="Helvetica" w:hint="eastAsia"/>
-                      <w:color w:val="000000"/>
-                      <w:kern w:val="0"/>
-                      <w:sz w:val="21"/>
-                      <w:szCs w:val="21"/>
-                    </w:rPr>
-                    <w:t xml:space="preserve">3. K 명의 엔지니어를 모두 </w:t>
-                  </w:r>
-                  <w:proofErr w:type="gramStart"/>
-                  <w:r>
-                    <w:rPr>
-                      <w:rFonts w:ascii="굴림체" w:eastAsia="굴림체" w:hAnsi="굴림체" w:cs="Helvetica" w:hint="eastAsia"/>
-                      <w:color w:val="000000"/>
-                      <w:kern w:val="0"/>
-                      <w:sz w:val="21"/>
-                      <w:szCs w:val="21"/>
-                    </w:rPr>
-                    <w:t>투입 시킬</w:t>
-                  </w:r>
-                  <w:proofErr w:type="gramEnd"/>
-                  <w:r>
-                    <w:rPr>
-                      <w:rFonts w:ascii="굴림체" w:eastAsia="굴림체" w:hAnsi="굴림체" w:cs="Helvetica" w:hint="eastAsia"/>
-                      <w:color w:val="000000"/>
-                      <w:kern w:val="0"/>
-                      <w:sz w:val="21"/>
-                      <w:szCs w:val="21"/>
-                    </w:rPr>
-                    <w:t xml:space="preserve"> 필요는 없다. </w:t>
+                    <w:t xml:space="preserve">3. K 명의 엔지니어를 모두 투입 시킬 필요는 없다. </w:t>
                   </w:r>
                   <w:r>
                     <w:rPr>
@@ -2125,7 +2251,7 @@
                     <w:autoSpaceDE/>
                     <w:autoSpaceDN/>
                     <w:spacing w:after="150" w:line="240" w:lineRule="auto"/>
-                    <w:ind w:left="720"/>
+                    <w:ind w:leftChars="360" w:left="720"/>
                     <w:jc w:val="left"/>
                     <w:rPr>
                       <w:rFonts w:ascii="맑은 고딕" w:eastAsia="맑은 고딕" w:hAnsi="맑은 고딕" w:cs="Helvetica"/>
@@ -2153,7 +2279,6 @@
                     <w:autoSpaceDE/>
                     <w:autoSpaceDN/>
                     <w:spacing w:after="150" w:line="240" w:lineRule="auto"/>
-                    <w:ind w:left="720"/>
                     <w:jc w:val="left"/>
                     <w:rPr>
                       <w:rFonts w:ascii="맑은 고딕" w:eastAsia="맑은 고딕" w:hAnsi="맑은 고딕" w:cs="Helvetica"/>
@@ -2183,7 +2308,6 @@
                     <w:autoSpaceDE/>
                     <w:autoSpaceDN/>
                     <w:spacing w:after="150" w:line="240" w:lineRule="auto"/>
-                    <w:ind w:left="720"/>
                     <w:jc w:val="left"/>
                     <w:rPr>
                       <w:rFonts w:ascii="맑은 고딕" w:eastAsia="맑은 고딕" w:hAnsi="맑은 고딕" w:cs="Helvetica"/>
@@ -2271,7 +2395,7 @@
                     <w:autoSpaceDE/>
                     <w:autoSpaceDN/>
                     <w:spacing w:after="150" w:line="240" w:lineRule="auto"/>
-                    <w:ind w:left="720"/>
+                    <w:ind w:leftChars="360" w:left="720"/>
                     <w:jc w:val="left"/>
                     <w:rPr>
                       <w:rFonts w:ascii="맑은 고딕" w:eastAsia="맑은 고딕" w:hAnsi="맑은 고딕" w:cs="Helvetica"/>
@@ -2299,7 +2423,6 @@
                     <w:autoSpaceDE/>
                     <w:autoSpaceDN/>
                     <w:spacing w:after="150" w:line="240" w:lineRule="auto"/>
-                    <w:ind w:left="720"/>
                     <w:jc w:val="left"/>
                     <w:rPr>
                       <w:rFonts w:ascii="맑은 고딕" w:eastAsia="맑은 고딕" w:hAnsi="맑은 고딕" w:cs="Helvetica"/>
@@ -2319,7 +2442,6 @@
                       <w:sz w:val="21"/>
                       <w:szCs w:val="21"/>
                     </w:rPr>
-                    <w:lastRenderedPageBreak/>
                     <w:t>[출력]</w:t>
                   </w:r>
                   <w:r>
@@ -2340,7 +2462,6 @@
                     <w:autoSpaceDE/>
                     <w:autoSpaceDN/>
                     <w:spacing w:after="150" w:line="240" w:lineRule="auto"/>
-                    <w:ind w:left="720"/>
                     <w:jc w:val="left"/>
                     <w:rPr>
                       <w:rFonts w:ascii="맑은 고딕" w:eastAsia="맑은 고딕" w:hAnsi="맑은 고딕" w:cs="Helvetica"/>
@@ -2358,6 +2479,7 @@
                       <w:sz w:val="21"/>
                       <w:szCs w:val="21"/>
                     </w:rPr>
+                    <w:lastRenderedPageBreak/>
                     <w:t>각 테스트 케이스에 대해 #x (x는 테스트 케이스 번호, 1부터 시작)을 출력하고 공백을 하나 둔 다음, 최대 생산 가능한 정상부품의 수를 출력한다.</w:t>
                   </w:r>
                 </w:p>
@@ -2368,7 +2490,7 @@
                     <w:autoSpaceDE/>
                     <w:autoSpaceDN/>
                     <w:spacing w:after="150" w:line="240" w:lineRule="auto"/>
-                    <w:ind w:left="720"/>
+                    <w:ind w:leftChars="360" w:left="720"/>
                     <w:jc w:val="left"/>
                     <w:rPr>
                       <w:rFonts w:ascii="맑은 고딕" w:eastAsia="맑은 고딕" w:hAnsi="맑은 고딕" w:cs="Helvetica"/>
@@ -2396,7 +2518,25 @@
                     <w:autoSpaceDE/>
                     <w:autoSpaceDN/>
                     <w:spacing w:after="150" w:line="240" w:lineRule="auto"/>
-                    <w:ind w:left="720"/>
+                    <w:jc w:val="left"/>
+                    <w:rPr>
+                      <w:rFonts w:ascii="굴림체" w:eastAsia="굴림체" w:hAnsi="굴림체" w:cs="Helvetica"/>
+                      <w:b/>
+                      <w:bCs/>
+                      <w:color w:val="000000"/>
+                      <w:kern w:val="0"/>
+                      <w:sz w:val="21"/>
+                      <w:szCs w:val="21"/>
+                    </w:rPr>
+                  </w:pPr>
+                </w:p>
+                <w:p>
+                  <w:pPr>
+                    <w:widowControl/>
+                    <w:wordWrap/>
+                    <w:autoSpaceDE/>
+                    <w:autoSpaceDN/>
+                    <w:spacing w:after="150" w:line="240" w:lineRule="auto"/>
                     <w:jc w:val="left"/>
                     <w:rPr>
                       <w:rFonts w:ascii="맑은 고딕" w:eastAsia="맑은 고딕" w:hAnsi="맑은 고딕" w:cs="Helvetica"/>
@@ -3605,7 +3745,7 @@
                 <w:p>
                   <w:pPr>
                     <w:rPr>
-                      <w:rFonts w:ascii="맑은 고딕" w:eastAsia="맑은 고딕" w:hAnsi="맑은 고딕" w:cs="Helvetica" w:hint="eastAsia"/>
+                      <w:rFonts w:ascii="맑은 고딕" w:eastAsia="맑은 고딕" w:hAnsi="맑은 고딕" w:cs="Helvetica"/>
                       <w:color w:val="333333"/>
                       <w:sz w:val="27"/>
                       <w:szCs w:val="27"/>
@@ -3774,7 +3914,6 @@
               </w:rPr>
               <w:t>1</w:t>
             </w:r>
-            <w:proofErr w:type="gramStart"/>
             <w:r>
               <w:rPr>
                 <w:rFonts w:ascii="굴림체" w:eastAsia="굴림체" w:hAnsi="굴림체" w:cs="굴림" w:hint="eastAsia"/>
@@ -3782,17 +3921,7 @@
                 <w:kern w:val="0"/>
                 <w:szCs w:val="20"/>
               </w:rPr>
-              <w:t>초 /</w:t>
-            </w:r>
-            <w:proofErr w:type="gramEnd"/>
-            <w:r>
-              <w:rPr>
-                <w:rFonts w:ascii="굴림체" w:eastAsia="굴림체" w:hAnsi="굴림체" w:cs="굴림" w:hint="eastAsia"/>
-                <w:color w:val="000000"/>
-                <w:kern w:val="0"/>
-                <w:szCs w:val="20"/>
-              </w:rPr>
-              <w:t xml:space="preserve"> Java </w:t>
+              <w:t>초 / Java </w:t>
             </w:r>
             <w:r>
               <w:rPr>
@@ -3905,7 +4034,6 @@
                 <w:szCs w:val="18"/>
               </w:rPr>
             </w:pPr>
-            <w:proofErr w:type="gramStart"/>
             <w:r>
               <w:rPr>
                 <w:rFonts w:ascii="굴림체" w:eastAsia="굴림체" w:hAnsi="굴림체" w:cs="굴림" w:hint="eastAsia"/>
@@ -3913,17 +4041,7 @@
                 <w:kern w:val="0"/>
                 <w:szCs w:val="20"/>
               </w:rPr>
-              <w:t>Stack :</w:t>
-            </w:r>
-            <w:proofErr w:type="gramEnd"/>
-            <w:r>
-              <w:rPr>
-                <w:rFonts w:ascii="굴림체" w:eastAsia="굴림체" w:hAnsi="굴림체" w:cs="굴림" w:hint="eastAsia"/>
-                <w:color w:val="000000"/>
-                <w:kern w:val="0"/>
-                <w:szCs w:val="20"/>
-              </w:rPr>
-              <w:t> </w:t>
+              <w:t>Stack : </w:t>
             </w:r>
             <w:r>
               <w:rPr>
@@ -4170,27 +4288,7 @@
                 <w:kern w:val="0"/>
                 <w:szCs w:val="20"/>
               </w:rPr>
-              <w:t xml:space="preserve">답안을 제출하면 제공된 Sample </w:t>
-            </w:r>
-            <w:proofErr w:type="gramStart"/>
-            <w:r>
-              <w:rPr>
-                <w:rFonts w:ascii="굴림체" w:eastAsia="굴림체" w:hAnsi="굴림체" w:cs="함초롬바탕" w:hint="eastAsia"/>
-                <w:color w:val="000000"/>
-                <w:kern w:val="0"/>
-                <w:szCs w:val="20"/>
-              </w:rPr>
-              <w:t>input 에</w:t>
-            </w:r>
-            <w:proofErr w:type="gramEnd"/>
-            <w:r>
-              <w:rPr>
-                <w:rFonts w:ascii="굴림체" w:eastAsia="굴림체" w:hAnsi="굴림체" w:cs="함초롬바탕" w:hint="eastAsia"/>
-                <w:color w:val="000000"/>
-                <w:kern w:val="0"/>
-                <w:szCs w:val="20"/>
-              </w:rPr>
-              <w:t xml:space="preserve"> 대한 결과를 판정해서 실시간으로 알려주며 </w:t>
+              <w:t xml:space="preserve">답안을 제출하면 제공된 Sample input 에 대한 결과를 판정해서 실시간으로 알려주며 </w:t>
             </w:r>
           </w:p>
           <w:p>
@@ -4283,7 +4381,6 @@
                 <w:szCs w:val="18"/>
               </w:rPr>
             </w:pPr>
-            <w:proofErr w:type="gramStart"/>
             <w:r>
               <w:rPr>
                 <w:rFonts w:ascii="굴림체" w:eastAsia="굴림체" w:hAnsi="굴림체" w:cs="굴림" w:hint="eastAsia"/>
@@ -4304,18 +4401,7 @@
                 <w:sz w:val="18"/>
                 <w:szCs w:val="18"/>
               </w:rPr>
-              <w:t>:</w:t>
-            </w:r>
-            <w:proofErr w:type="gramEnd"/>
-            <w:r>
-              <w:rPr>
-                <w:rFonts w:ascii="굴림체" w:eastAsia="굴림체" w:hAnsi="굴림체" w:cs="굴림" w:hint="eastAsia"/>
-                <w:color w:val="333333"/>
-                <w:kern w:val="0"/>
-                <w:sz w:val="18"/>
-                <w:szCs w:val="18"/>
-              </w:rPr>
-              <w:t xml:space="preserve"> Sample input</w:t>
+              <w:t>: Sample input</w:t>
             </w:r>
             <w:r>
               <w:rPr>
@@ -4504,7 +4590,7 @@
         <w:autoSpaceDE/>
         <w:autoSpaceDN/>
         <w:spacing w:after="0" w:line="240" w:lineRule="atLeast"/>
-        <w:ind w:left="720"/>
+        <w:ind w:leftChars="360" w:left="720"/>
         <w:jc w:val="left"/>
         <w:rPr>
           <w:rFonts w:ascii="돋움" w:eastAsia="돋움" w:hAnsi="돋움" w:cs="Helvetica"/>
@@ -4522,7 +4608,7 @@
         <w:autoSpaceDE/>
         <w:autoSpaceDN/>
         <w:spacing w:after="0" w:line="240" w:lineRule="atLeast"/>
-        <w:ind w:left="720"/>
+        <w:ind w:leftChars="360" w:left="720"/>
         <w:jc w:val="left"/>
         <w:rPr>
           <w:rFonts w:ascii="돋움" w:eastAsia="돋움" w:hAnsi="돋움" w:cs="Helvetica"/>
@@ -4540,7 +4626,7 @@
         <w:autoSpaceDE/>
         <w:autoSpaceDN/>
         <w:spacing w:after="0" w:line="240" w:lineRule="auto"/>
-        <w:ind w:left="720"/>
+        <w:ind w:leftChars="360" w:left="720"/>
         <w:jc w:val="left"/>
         <w:rPr>
           <w:rFonts w:ascii="돋움" w:eastAsia="돋움" w:hAnsi="돋움" w:cs="Helvetica"/>
@@ -4557,27 +4643,7 @@
           <w:kern w:val="0"/>
           <w:sz w:val="22"/>
         </w:rPr>
-        <w:t xml:space="preserve">수진이네 동네는 원 모양이며, 원 위에 N개의 집이 동일한 간격으로 위치해 있다. 집들은 한 집에서 시작하여 시계방향으로 1번부터 N번까지 번호가 붙어 있다. 각 집에는 종이컵이 하나씩 있으며, 서로 다른 2개의 종이컵을 연결하는 실들이 존재한다. 즉, 하나의 실 양 끝에 연결된 </w:t>
-      </w:r>
-      <w:proofErr w:type="gramStart"/>
-      <w:r>
-        <w:rPr>
-          <w:rFonts w:ascii="굴림체" w:eastAsia="굴림체" w:hAnsi="굴림체" w:cs="Helvetica" w:hint="eastAsia"/>
-          <w:color w:val="000000"/>
-          <w:kern w:val="0"/>
-          <w:sz w:val="22"/>
-        </w:rPr>
-        <w:t>종이컵 끼리</w:t>
-      </w:r>
-      <w:proofErr w:type="gramEnd"/>
-      <w:r>
-        <w:rPr>
-          <w:rFonts w:ascii="굴림체" w:eastAsia="굴림체" w:hAnsi="굴림체" w:cs="Helvetica" w:hint="eastAsia"/>
-          <w:color w:val="000000"/>
-          <w:kern w:val="0"/>
-          <w:sz w:val="22"/>
-        </w:rPr>
-        <w:t xml:space="preserve"> 통신이 가능하며, 이런 방법으로 집들간에 대화를 나눈다.</w:t>
+        <w:t>수진이네 동네는 원 모양이며, 원 위에 N개의 집이 동일한 간격으로 위치해 있다. 집들은 한 집에서 시작하여 시계방향으로 1번부터 N번까지 번호가 붙어 있다. 각 집에는 종이컵이 하나씩 있으며, 서로 다른 2개의 종이컵을 연결하는 실들이 존재한다. 즉, 하나의 실 양 끝에 연결된 종이컵 끼리 통신이 가능하며, 이런 방법으로 집들간에 대화를 나눈다.</w:t>
       </w:r>
     </w:p>
     <w:p>
@@ -4587,7 +4653,7 @@
         <w:autoSpaceDE/>
         <w:autoSpaceDN/>
         <w:spacing w:after="0" w:line="240" w:lineRule="atLeast"/>
-        <w:ind w:left="720"/>
+        <w:ind w:leftChars="360" w:left="720"/>
         <w:jc w:val="left"/>
         <w:rPr>
           <w:rFonts w:ascii="돋움" w:eastAsia="돋움" w:hAnsi="돋움" w:cs="Helvetica"/>
@@ -4605,7 +4671,7 @@
         <w:autoSpaceDE/>
         <w:autoSpaceDN/>
         <w:spacing w:after="0" w:line="240" w:lineRule="auto"/>
-        <w:ind w:left="720"/>
+        <w:ind w:leftChars="360" w:left="720"/>
         <w:jc w:val="left"/>
         <w:rPr>
           <w:rFonts w:ascii="돋움" w:eastAsia="돋움" w:hAnsi="돋움" w:cs="Helvetica"/>
@@ -4632,7 +4698,7 @@
         <w:autoSpaceDE/>
         <w:autoSpaceDN/>
         <w:spacing w:after="0" w:line="240" w:lineRule="atLeast"/>
-        <w:ind w:left="720"/>
+        <w:ind w:leftChars="360" w:left="720"/>
         <w:jc w:val="left"/>
         <w:rPr>
           <w:rFonts w:ascii="돋움" w:eastAsia="돋움" w:hAnsi="돋움" w:cs="Helvetica"/>
@@ -4650,7 +4716,7 @@
         <w:autoSpaceDE/>
         <w:autoSpaceDN/>
         <w:spacing w:after="0" w:line="240" w:lineRule="atLeast"/>
-        <w:ind w:left="720"/>
+        <w:ind w:leftChars="360" w:left="720"/>
         <w:jc w:val="center"/>
         <w:rPr>
           <w:rFonts w:ascii="돋움" w:eastAsia="돋움" w:hAnsi="돋움" w:cs="Helvetica"/>
@@ -4687,7 +4753,7 @@
                     </pic:cNvPicPr>
                   </pic:nvPicPr>
                   <pic:blipFill>
-                    <a:blip r:embed="rId6">
+                    <a:blip r:embed="rId9">
                       <a:extLst>
                         <a:ext uri="{28A0092B-C50C-407E-A947-70E740481C1C}">
                           <a14:useLocalDpi xmlns:a14="http://schemas.microsoft.com/office/drawing/2010/main" val="0"/>
@@ -4726,7 +4792,7 @@
         <w:autoSpaceDE/>
         <w:autoSpaceDN/>
         <w:spacing w:after="0" w:line="240" w:lineRule="atLeast"/>
-        <w:ind w:left="720"/>
+        <w:ind w:leftChars="360" w:left="720"/>
         <w:jc w:val="left"/>
         <w:rPr>
           <w:rFonts w:ascii="돋움" w:eastAsia="돋움" w:hAnsi="돋움" w:cs="Helvetica"/>
@@ -4744,7 +4810,7 @@
         <w:autoSpaceDE/>
         <w:autoSpaceDN/>
         <w:spacing w:after="0" w:line="240" w:lineRule="auto"/>
-        <w:ind w:left="720"/>
+        <w:ind w:leftChars="360" w:left="720"/>
         <w:jc w:val="left"/>
         <w:rPr>
           <w:rFonts w:ascii="돋움" w:eastAsia="돋움" w:hAnsi="돋움" w:cs="Helvetica"/>
@@ -4771,27 +4837,7 @@
           <w:sz w:val="22"/>
         </w:rPr>
         <w:lastRenderedPageBreak/>
-        <w:t xml:space="preserve">알고자 한다. 위의 (a)의 경우는 단 한 쌍만 대화가 가능하며 </w:t>
-      </w:r>
-      <w:proofErr w:type="gramStart"/>
-      <w:r>
-        <w:rPr>
-          <w:rFonts w:ascii="굴림체" w:eastAsia="굴림체" w:hAnsi="굴림체" w:cs="Helvetica" w:hint="eastAsia"/>
-          <w:color w:val="000000"/>
-          <w:kern w:val="0"/>
-          <w:sz w:val="22"/>
-        </w:rPr>
-        <w:t>( (</w:t>
-      </w:r>
-      <w:proofErr w:type="gramEnd"/>
-      <w:r>
-        <w:rPr>
-          <w:rFonts w:ascii="굴림체" w:eastAsia="굴림체" w:hAnsi="굴림체" w:cs="Helvetica" w:hint="eastAsia"/>
-          <w:color w:val="000000"/>
-          <w:kern w:val="0"/>
-          <w:sz w:val="22"/>
-        </w:rPr>
-        <w:t>1,5), (2,6), (3,7), (4,8) 중 한 쌍 ), (b)의 경우는 두 쌍만 대화가 가능하다 ( (3,8) 그리고 (5,7) )</w:t>
+        <w:t>알고자 한다. 위의 (a)의 경우는 단 한 쌍만 대화가 가능하며 ( (1,5), (2,6), (3,7), (4,8) 중 한 쌍 ), (b)의 경우는 두 쌍만 대화가 가능하다 ( (3,8) 그리고 (5,7) )</w:t>
       </w:r>
     </w:p>
     <w:p>
@@ -4801,7 +4847,7 @@
         <w:autoSpaceDE/>
         <w:autoSpaceDN/>
         <w:spacing w:after="0" w:line="240" w:lineRule="atLeast"/>
-        <w:ind w:left="720"/>
+        <w:ind w:leftChars="360" w:left="720"/>
         <w:jc w:val="left"/>
         <w:rPr>
           <w:rFonts w:ascii="돋움" w:eastAsia="돋움" w:hAnsi="돋움" w:cs="Helvetica"/>
@@ -4819,7 +4865,7 @@
         <w:autoSpaceDE/>
         <w:autoSpaceDN/>
         <w:spacing w:after="0" w:line="240" w:lineRule="auto"/>
-        <w:ind w:left="720"/>
+        <w:ind w:leftChars="360" w:left="720"/>
         <w:jc w:val="left"/>
         <w:rPr>
           <w:rFonts w:ascii="돋움" w:eastAsia="돋움" w:hAnsi="돋움" w:cs="Helvetica"/>
@@ -4866,7 +4912,7 @@
         <w:autoSpaceDE/>
         <w:autoSpaceDN/>
         <w:spacing w:after="0" w:line="240" w:lineRule="atLeast"/>
-        <w:ind w:left="720"/>
+        <w:ind w:leftChars="360" w:left="720"/>
         <w:jc w:val="left"/>
         <w:rPr>
           <w:rFonts w:ascii="돋움" w:eastAsia="돋움" w:hAnsi="돋움" w:cs="Helvetica"/>
@@ -4884,7 +4930,7 @@
         <w:autoSpaceDE/>
         <w:autoSpaceDN/>
         <w:spacing w:after="0" w:line="240" w:lineRule="atLeast"/>
-        <w:ind w:left="720"/>
+        <w:ind w:leftChars="360" w:left="720"/>
         <w:jc w:val="left"/>
         <w:rPr>
           <w:rFonts w:ascii="돋움" w:eastAsia="돋움" w:hAnsi="돋움" w:cs="Helvetica"/>
@@ -4902,7 +4948,7 @@
         <w:autoSpaceDE/>
         <w:autoSpaceDN/>
         <w:spacing w:after="0" w:line="240" w:lineRule="auto"/>
-        <w:ind w:left="720"/>
+        <w:ind w:leftChars="360" w:left="720"/>
         <w:jc w:val="left"/>
         <w:rPr>
           <w:rFonts w:ascii="돋움" w:eastAsia="돋움" w:hAnsi="돋움" w:cs="Helvetica"/>
@@ -4972,7 +5018,7 @@
         <w:autoSpaceDE/>
         <w:autoSpaceDN/>
         <w:spacing w:after="0" w:line="240" w:lineRule="atLeast"/>
-        <w:ind w:left="720"/>
+        <w:ind w:leftChars="360" w:left="720"/>
         <w:jc w:val="left"/>
         <w:rPr>
           <w:rFonts w:ascii="돋움" w:eastAsia="돋움" w:hAnsi="돋움" w:cs="Helvetica"/>
@@ -4990,7 +5036,7 @@
         <w:autoSpaceDE/>
         <w:autoSpaceDN/>
         <w:spacing w:after="0" w:line="240" w:lineRule="auto"/>
-        <w:ind w:left="720"/>
+        <w:ind w:leftChars="360" w:left="720"/>
         <w:jc w:val="left"/>
         <w:rPr>
           <w:rFonts w:ascii="돋움" w:eastAsia="돋움" w:hAnsi="돋움" w:cs="Helvetica"/>
@@ -5019,7 +5065,7 @@
         <w:autoSpaceDE/>
         <w:autoSpaceDN/>
         <w:spacing w:after="0" w:line="240" w:lineRule="auto"/>
-        <w:ind w:left="720"/>
+        <w:ind w:leftChars="360" w:left="720"/>
         <w:jc w:val="left"/>
         <w:rPr>
           <w:rFonts w:ascii="돋움" w:eastAsia="돋움" w:hAnsi="돋움" w:cs="Helvetica"/>
@@ -5046,7 +5092,7 @@
         <w:autoSpaceDE/>
         <w:autoSpaceDN/>
         <w:spacing w:after="0" w:line="240" w:lineRule="auto"/>
-        <w:ind w:left="720"/>
+        <w:ind w:leftChars="360" w:left="720"/>
         <w:jc w:val="left"/>
         <w:rPr>
           <w:rFonts w:ascii="돋움" w:eastAsia="돋움" w:hAnsi="돋움" w:cs="Helvetica"/>
@@ -5315,7 +5361,7 @@
         <w:autoSpaceDE/>
         <w:autoSpaceDN/>
         <w:spacing w:after="0" w:line="240" w:lineRule="atLeast"/>
-        <w:ind w:left="720"/>
+        <w:ind w:leftChars="360" w:left="720"/>
         <w:jc w:val="left"/>
         <w:rPr>
           <w:rFonts w:ascii="돋움" w:eastAsia="돋움" w:hAnsi="돋움" w:cs="Helvetica"/>
@@ -5333,7 +5379,7 @@
         <w:autoSpaceDE/>
         <w:autoSpaceDN/>
         <w:spacing w:after="0" w:line="240" w:lineRule="auto"/>
-        <w:ind w:left="720"/>
+        <w:ind w:leftChars="360" w:left="720"/>
         <w:jc w:val="left"/>
         <w:rPr>
           <w:rFonts w:ascii="돋움" w:eastAsia="돋움" w:hAnsi="돋움" w:cs="Helvetica"/>
@@ -5398,7 +5444,7 @@
         <w:autoSpaceDE/>
         <w:autoSpaceDN/>
         <w:spacing w:after="0" w:line="240" w:lineRule="auto"/>
-        <w:ind w:left="720"/>
+        <w:ind w:leftChars="360" w:left="720"/>
         <w:jc w:val="left"/>
         <w:rPr>
           <w:rFonts w:ascii="돋움" w:eastAsia="돋움" w:hAnsi="돋움" w:cs="Helvetica"/>
@@ -5416,7 +5462,7 @@
         <w:autoSpaceDE/>
         <w:autoSpaceDN/>
         <w:spacing w:after="0" w:line="240" w:lineRule="auto"/>
-        <w:ind w:left="720"/>
+        <w:ind w:leftChars="360" w:left="720"/>
         <w:jc w:val="left"/>
         <w:rPr>
           <w:rFonts w:ascii="돋움" w:eastAsia="돋움" w:hAnsi="돋움" w:cs="Helvetica"/>
@@ -5434,7 +5480,7 @@
         <w:autoSpaceDE/>
         <w:autoSpaceDN/>
         <w:spacing w:after="0" w:line="240" w:lineRule="auto"/>
-        <w:ind w:left="720"/>
+        <w:ind w:leftChars="360" w:left="720"/>
         <w:jc w:val="left"/>
         <w:rPr>
           <w:rFonts w:ascii="돋움" w:eastAsia="돋움" w:hAnsi="돋움" w:cs="Helvetica"/>
@@ -5726,7 +5772,7 @@
       <w:tr>
         <w:tc>
           <w:tcPr>
-            <w:tcW w:w="1890" w:type="dxa"/>
+            <w:tcW w:w="1616" w:type="dxa"/>
             <w:tcBorders>
               <w:top w:val="single" w:sz="8" w:space="0" w:color="000000"/>
               <w:left w:val="single" w:sz="8" w:space="0" w:color="000000"/>
@@ -5780,7 +5826,7 @@
         </w:tc>
         <w:tc>
           <w:tcPr>
-            <w:tcW w:w="9000" w:type="dxa"/>
+            <w:tcW w:w="6670" w:type="dxa"/>
             <w:tcBorders>
               <w:top w:val="single" w:sz="8" w:space="0" w:color="000000"/>
               <w:left w:val="nil"/>
@@ -5897,7 +5943,7 @@
       <w:tr>
         <w:tc>
           <w:tcPr>
-            <w:tcW w:w="1890" w:type="dxa"/>
+            <w:tcW w:w="1616" w:type="dxa"/>
             <w:tcBorders>
               <w:top w:val="single" w:sz="8" w:space="0" w:color="000000"/>
               <w:left w:val="single" w:sz="8" w:space="0" w:color="000000"/>
@@ -5951,7 +5997,7 @@
         </w:tc>
         <w:tc>
           <w:tcPr>
-            <w:tcW w:w="9000" w:type="dxa"/>
+            <w:tcW w:w="6670" w:type="dxa"/>
             <w:tcBorders>
               <w:top w:val="single" w:sz="8" w:space="0" w:color="000000"/>
               <w:left w:val="single" w:sz="8" w:space="0" w:color="000000"/>
@@ -5982,7 +6028,6 @@
                 <w:szCs w:val="18"/>
               </w:rPr>
             </w:pPr>
-            <w:proofErr w:type="gramStart"/>
             <w:r>
               <w:rPr>
                 <w:rFonts w:ascii="굴림체" w:eastAsia="굴림체" w:hAnsi="굴림체" w:cs="굴림" w:hint="eastAsia"/>
@@ -5990,17 +6035,7 @@
                 <w:kern w:val="0"/>
                 <w:szCs w:val="20"/>
               </w:rPr>
-              <w:t>Stack :</w:t>
-            </w:r>
-            <w:proofErr w:type="gramEnd"/>
-            <w:r>
-              <w:rPr>
-                <w:rFonts w:ascii="굴림체" w:eastAsia="굴림체" w:hAnsi="굴림체" w:cs="굴림" w:hint="eastAsia"/>
-                <w:color w:val="000000"/>
-                <w:kern w:val="0"/>
-                <w:szCs w:val="20"/>
-              </w:rPr>
-              <w:t> </w:t>
+              <w:t>Stack : </w:t>
             </w:r>
             <w:r>
               <w:rPr>
@@ -6048,7 +6083,7 @@
       <w:tr>
         <w:tc>
           <w:tcPr>
-            <w:tcW w:w="1890" w:type="dxa"/>
+            <w:tcW w:w="1616" w:type="dxa"/>
             <w:tcBorders>
               <w:top w:val="single" w:sz="8" w:space="0" w:color="000000"/>
               <w:left w:val="single" w:sz="8" w:space="0" w:color="000000"/>
@@ -6102,7 +6137,7 @@
         </w:tc>
         <w:tc>
           <w:tcPr>
-            <w:tcW w:w="9000" w:type="dxa"/>
+            <w:tcW w:w="6670" w:type="dxa"/>
             <w:tcBorders>
               <w:top w:val="single" w:sz="8" w:space="0" w:color="000000"/>
               <w:left w:val="single" w:sz="8" w:space="0" w:color="000000"/>
@@ -6162,7 +6197,7 @@
         </w:trPr>
         <w:tc>
           <w:tcPr>
-            <w:tcW w:w="1890" w:type="dxa"/>
+            <w:tcW w:w="1616" w:type="dxa"/>
             <w:tcBorders>
               <w:top w:val="nil"/>
               <w:left w:val="single" w:sz="8" w:space="0" w:color="000000"/>
@@ -6216,7 +6251,7 @@
         </w:tc>
         <w:tc>
           <w:tcPr>
-            <w:tcW w:w="9000" w:type="dxa"/>
+            <w:tcW w:w="6670" w:type="dxa"/>
             <w:tcBorders>
               <w:top w:val="nil"/>
               <w:left w:val="single" w:sz="8" w:space="0" w:color="000000"/>
@@ -6302,7 +6337,6 @@
               </w:rPr>
               <w:t xml:space="preserve">, 그 외의 경우 </w:t>
             </w:r>
-            <w:proofErr w:type="gramStart"/>
             <w:r>
               <w:rPr>
                 <w:rFonts w:ascii="굴림체" w:eastAsia="굴림체" w:hAnsi="굴림체" w:cs="굴림" w:hint="eastAsia"/>
@@ -6321,17 +6355,7 @@
                 <w:kern w:val="0"/>
                 <w:szCs w:val="20"/>
               </w:rPr>
-              <w:t xml:space="preserve"> 이다</w:t>
-            </w:r>
-            <w:proofErr w:type="gramEnd"/>
-            <w:r>
-              <w:rPr>
-                <w:rFonts w:ascii="굴림체" w:eastAsia="굴림체" w:hAnsi="굴림체" w:cs="굴림" w:hint="eastAsia"/>
-                <w:color w:val="000000"/>
-                <w:kern w:val="0"/>
-                <w:szCs w:val="20"/>
-              </w:rPr>
-              <w:t>.</w:t>
+              <w:t xml:space="preserve"> 이다.</w:t>
             </w:r>
           </w:p>
         </w:tc>
@@ -6344,7 +6368,7 @@
         <w:autoSpaceDE/>
         <w:autoSpaceDN/>
         <w:spacing w:after="150" w:line="240" w:lineRule="atLeast"/>
-        <w:ind w:left="720"/>
+        <w:ind w:leftChars="360" w:left="720"/>
         <w:jc w:val="left"/>
         <w:rPr>
           <w:rFonts w:ascii="맑은 고딕" w:eastAsia="맑은 고딕" w:hAnsi="맑은 고딕" w:cs="Helvetica"/>
@@ -6362,7 +6386,7 @@
         <w:autoSpaceDE/>
         <w:autoSpaceDN/>
         <w:spacing w:after="150" w:line="240" w:lineRule="auto"/>
-        <w:ind w:left="720"/>
+        <w:ind w:leftChars="360" w:left="720"/>
         <w:jc w:val="left"/>
         <w:rPr>
           <w:rFonts w:ascii="맑은 고딕" w:eastAsia="맑은 고딕" w:hAnsi="맑은 고딕" w:cs="Helvetica"/>
@@ -6379,27 +6403,7 @@
           <w:kern w:val="0"/>
           <w:sz w:val="22"/>
         </w:rPr>
-        <w:t xml:space="preserve">2차원 정사각형 모양의 격자가 있다. 격자의 크기는 N x </w:t>
-      </w:r>
-      <w:proofErr w:type="gramStart"/>
-      <w:r>
-        <w:rPr>
-          <w:rFonts w:ascii="굴림체" w:eastAsia="굴림체" w:hAnsi="굴림체" w:cs="Helvetica" w:hint="eastAsia"/>
-          <w:color w:val="000000"/>
-          <w:kern w:val="0"/>
-          <w:sz w:val="22"/>
-        </w:rPr>
-        <w:t>N 이다</w:t>
-      </w:r>
-      <w:proofErr w:type="gramEnd"/>
-      <w:r>
-        <w:rPr>
-          <w:rFonts w:ascii="굴림체" w:eastAsia="굴림체" w:hAnsi="굴림체" w:cs="Helvetica" w:hint="eastAsia"/>
-          <w:color w:val="000000"/>
-          <w:kern w:val="0"/>
-          <w:sz w:val="22"/>
-        </w:rPr>
-        <w:t xml:space="preserve"> (즉, 격자의 선분이 교차하는 부분을 교점이라 하면 한 줄에 교점이 N개씩 있다는 뜻이다). 아래 </w:t>
+        <w:t xml:space="preserve">2차원 정사각형 모양의 격자가 있다. 격자의 크기는 N x N 이다 (즉, 격자의 선분이 교차하는 부분을 교점이라 하면 한 줄에 교점이 N개씩 있다는 뜻이다). 아래 </w:t>
       </w:r>
       <w:r>
         <w:rPr>
@@ -6429,7 +6433,7 @@
         <w:autoSpaceDE/>
         <w:autoSpaceDN/>
         <w:spacing w:after="150" w:line="240" w:lineRule="auto"/>
-        <w:ind w:left="720"/>
+        <w:ind w:leftChars="360" w:left="720"/>
         <w:jc w:val="left"/>
         <w:rPr>
           <w:rFonts w:ascii="맑은 고딕" w:eastAsia="맑은 고딕" w:hAnsi="맑은 고딕" w:cs="Helvetica"/>
@@ -6457,7 +6461,7 @@
         <w:autoSpaceDE/>
         <w:autoSpaceDN/>
         <w:spacing w:after="150" w:line="240" w:lineRule="atLeast"/>
-        <w:ind w:left="720"/>
+        <w:ind w:leftChars="360" w:left="720"/>
         <w:jc w:val="center"/>
         <w:rPr>
           <w:rFonts w:ascii="맑은 고딕" w:eastAsia="맑은 고딕" w:hAnsi="맑은 고딕" w:cs="Helvetica"/>
@@ -6494,7 +6498,7 @@
                     </pic:cNvPicPr>
                   </pic:nvPicPr>
                   <pic:blipFill>
-                    <a:blip r:embed="rId7">
+                    <a:blip r:embed="rId10">
                       <a:extLst>
                         <a:ext uri="{28A0092B-C50C-407E-A947-70E740481C1C}">
                           <a14:useLocalDpi xmlns:a14="http://schemas.microsoft.com/office/drawing/2010/main" val="0"/>
@@ -6533,7 +6537,7 @@
         <w:autoSpaceDE/>
         <w:autoSpaceDN/>
         <w:spacing w:after="150" w:line="240" w:lineRule="auto"/>
-        <w:ind w:left="720"/>
+        <w:ind w:leftChars="360" w:left="720"/>
         <w:jc w:val="center"/>
         <w:rPr>
           <w:rFonts w:ascii="맑은 고딕" w:eastAsia="맑은 고딕" w:hAnsi="맑은 고딕" w:cs="Helvetica"/>
@@ -6562,7 +6566,7 @@
         <w:autoSpaceDE/>
         <w:autoSpaceDN/>
         <w:spacing w:after="150" w:line="240" w:lineRule="atLeast"/>
-        <w:ind w:left="720"/>
+        <w:ind w:leftChars="360" w:left="720"/>
         <w:jc w:val="left"/>
         <w:rPr>
           <w:rFonts w:ascii="맑은 고딕" w:eastAsia="맑은 고딕" w:hAnsi="맑은 고딕" w:cs="Helvetica"/>
@@ -6580,7 +6584,7 @@
         <w:autoSpaceDE/>
         <w:autoSpaceDN/>
         <w:spacing w:after="150" w:line="240" w:lineRule="auto"/>
-        <w:ind w:left="720"/>
+        <w:ind w:leftChars="360" w:left="720"/>
         <w:jc w:val="left"/>
         <w:rPr>
           <w:rFonts w:ascii="맑은 고딕" w:eastAsia="맑은 고딕" w:hAnsi="맑은 고딕" w:cs="Helvetica"/>
@@ -6607,7 +6611,7 @@
         <w:autoSpaceDE/>
         <w:autoSpaceDN/>
         <w:spacing w:after="150" w:line="240" w:lineRule="atLeast"/>
-        <w:ind w:left="720"/>
+        <w:ind w:leftChars="360" w:left="720"/>
         <w:jc w:val="left"/>
         <w:rPr>
           <w:rFonts w:ascii="맑은 고딕" w:eastAsia="맑은 고딕" w:hAnsi="맑은 고딕" w:cs="Helvetica"/>
@@ -6625,7 +6629,7 @@
         <w:autoSpaceDE/>
         <w:autoSpaceDN/>
         <w:spacing w:after="150" w:line="240" w:lineRule="auto"/>
-        <w:ind w:left="720"/>
+        <w:ind w:leftChars="360" w:left="720"/>
         <w:jc w:val="left"/>
         <w:rPr>
           <w:rFonts w:ascii="맑은 고딕" w:eastAsia="맑은 고딕" w:hAnsi="맑은 고딕" w:cs="Helvetica"/>
@@ -6829,7 +6833,7 @@
         <w:autoSpaceDE/>
         <w:autoSpaceDN/>
         <w:spacing w:after="150" w:line="240" w:lineRule="atLeast"/>
-        <w:ind w:left="720"/>
+        <w:ind w:leftChars="360" w:left="720"/>
         <w:jc w:val="left"/>
         <w:rPr>
           <w:rFonts w:ascii="맑은 고딕" w:eastAsia="맑은 고딕" w:hAnsi="맑은 고딕" w:cs="Helvetica"/>
@@ -6847,7 +6851,7 @@
         <w:autoSpaceDE/>
         <w:autoSpaceDN/>
         <w:spacing w:after="150" w:line="240" w:lineRule="auto"/>
-        <w:ind w:left="720"/>
+        <w:ind w:leftChars="360" w:left="720"/>
         <w:jc w:val="left"/>
         <w:rPr>
           <w:rFonts w:ascii="맑은 고딕" w:eastAsia="맑은 고딕" w:hAnsi="맑은 고딕" w:cs="Helvetica"/>
@@ -6876,38 +6880,16 @@
           <w:kern w:val="0"/>
           <w:sz w:val="22"/>
         </w:rPr>
-        <w:t>[그림 2</w:t>
-      </w:r>
-      <w:proofErr w:type="gramStart"/>
-      <w:r>
-        <w:rPr>
-          <w:rFonts w:ascii="굴림체" w:eastAsia="굴림체" w:hAnsi="굴림체" w:cs="Helvetica" w:hint="eastAsia"/>
-          <w:b/>
-          <w:bCs/>
-          <w:color w:val="000000"/>
-          <w:kern w:val="0"/>
-          <w:sz w:val="22"/>
-        </w:rPr>
-        <w:t>]</w:t>
-      </w:r>
-      <w:r>
-        <w:rPr>
-          <w:rFonts w:ascii="굴림체" w:eastAsia="굴림체" w:hAnsi="굴림체" w:cs="Helvetica" w:hint="eastAsia"/>
-          <w:color w:val="000000"/>
-          <w:kern w:val="0"/>
-          <w:sz w:val="22"/>
-        </w:rPr>
-        <w:t xml:space="preserve"> 는</w:t>
-      </w:r>
-      <w:proofErr w:type="gramEnd"/>
-      <w:r>
-        <w:rPr>
-          <w:rFonts w:ascii="굴림체" w:eastAsia="굴림체" w:hAnsi="굴림체" w:cs="Helvetica" w:hint="eastAsia"/>
-          <w:color w:val="000000"/>
-          <w:kern w:val="0"/>
-          <w:sz w:val="22"/>
-        </w:rPr>
-        <w:t xml:space="preserve"> 위의 [그림 1]에 직사각형 체인을 이루는 두개의 직사각형을 덮어씌워 그린 예이다.</w:t>
+        <w:t>[그림 2]</w:t>
+      </w:r>
+      <w:r>
+        <w:rPr>
+          <w:rFonts w:ascii="굴림체" w:eastAsia="굴림체" w:hAnsi="굴림체" w:cs="Helvetica" w:hint="eastAsia"/>
+          <w:color w:val="000000"/>
+          <w:kern w:val="0"/>
+          <w:sz w:val="22"/>
+        </w:rPr>
+        <w:t xml:space="preserve"> 는 위의 [그림 1]에 직사각형 체인을 이루는 두개의 직사각형을 덮어씌워 그린 예이다.</w:t>
       </w:r>
     </w:p>
     <w:p>
@@ -6917,7 +6899,7 @@
         <w:autoSpaceDE/>
         <w:autoSpaceDN/>
         <w:spacing w:after="150" w:line="240" w:lineRule="auto"/>
-        <w:ind w:left="720"/>
+        <w:ind w:leftChars="360" w:left="720"/>
         <w:jc w:val="left"/>
         <w:rPr>
           <w:rFonts w:ascii="맑은 고딕" w:eastAsia="맑은 고딕" w:hAnsi="맑은 고딕" w:cs="Helvetica"/>
@@ -6945,7 +6927,7 @@
         <w:autoSpaceDE/>
         <w:autoSpaceDN/>
         <w:spacing w:after="150" w:line="240" w:lineRule="atLeast"/>
-        <w:ind w:left="720"/>
+        <w:ind w:leftChars="360" w:left="720"/>
         <w:jc w:val="center"/>
         <w:rPr>
           <w:rFonts w:ascii="맑은 고딕" w:eastAsia="맑은 고딕" w:hAnsi="맑은 고딕" w:cs="Helvetica"/>
@@ -6982,7 +6964,7 @@
                     </pic:cNvPicPr>
                   </pic:nvPicPr>
                   <pic:blipFill>
-                    <a:blip r:embed="rId8">
+                    <a:blip r:embed="rId11">
                       <a:extLst>
                         <a:ext uri="{28A0092B-C50C-407E-A947-70E740481C1C}">
                           <a14:useLocalDpi xmlns:a14="http://schemas.microsoft.com/office/drawing/2010/main" val="0"/>
@@ -7021,7 +7003,7 @@
         <w:autoSpaceDE/>
         <w:autoSpaceDN/>
         <w:spacing w:after="150" w:line="240" w:lineRule="auto"/>
-        <w:ind w:left="720"/>
+        <w:ind w:leftChars="360" w:left="720"/>
         <w:jc w:val="center"/>
         <w:rPr>
           <w:rFonts w:ascii="맑은 고딕" w:eastAsia="맑은 고딕" w:hAnsi="맑은 고딕" w:cs="Helvetica"/>
@@ -7060,7 +7042,7 @@
         <w:autoSpaceDE/>
         <w:autoSpaceDN/>
         <w:spacing w:after="150" w:line="240" w:lineRule="atLeast"/>
-        <w:ind w:left="720"/>
+        <w:ind w:leftChars="360" w:left="720"/>
         <w:jc w:val="left"/>
         <w:rPr>
           <w:rFonts w:ascii="맑은 고딕" w:eastAsia="맑은 고딕" w:hAnsi="맑은 고딕" w:cs="Helvetica"/>
@@ -7080,7 +7062,7 @@
         <w:autoSpaceDE/>
         <w:autoSpaceDN/>
         <w:spacing w:after="150" w:line="240" w:lineRule="auto"/>
-        <w:ind w:left="720"/>
+        <w:ind w:leftChars="360" w:left="720"/>
         <w:jc w:val="left"/>
         <w:rPr>
           <w:rFonts w:ascii="맑은 고딕" w:eastAsia="맑은 고딕" w:hAnsi="맑은 고딕" w:cs="Helvetica"/>
@@ -7108,7 +7090,7 @@
         <w:autoSpaceDE/>
         <w:autoSpaceDN/>
         <w:spacing w:after="150" w:line="240" w:lineRule="auto"/>
-        <w:ind w:left="720"/>
+        <w:ind w:leftChars="360" w:left="720"/>
         <w:jc w:val="left"/>
         <w:rPr>
           <w:rFonts w:ascii="맑은 고딕" w:eastAsia="맑은 고딕" w:hAnsi="맑은 고딕" w:cs="Helvetica"/>
@@ -7137,7 +7119,7 @@
         <w:autoSpaceDE/>
         <w:autoSpaceDN/>
         <w:spacing w:after="150" w:line="240" w:lineRule="atLeast"/>
-        <w:ind w:left="720"/>
+        <w:ind w:leftChars="360" w:left="720"/>
         <w:jc w:val="left"/>
         <w:rPr>
           <w:rFonts w:ascii="맑은 고딕" w:eastAsia="맑은 고딕" w:hAnsi="맑은 고딕" w:cs="Helvetica"/>
@@ -7155,7 +7137,7 @@
         <w:autoSpaceDE/>
         <w:autoSpaceDN/>
         <w:spacing w:after="150" w:line="240" w:lineRule="auto"/>
-        <w:ind w:left="720"/>
+        <w:ind w:leftChars="360" w:left="720"/>
         <w:jc w:val="left"/>
         <w:rPr>
           <w:rFonts w:ascii="맑은 고딕" w:eastAsia="맑은 고딕" w:hAnsi="맑은 고딕" w:cs="Helvetica"/>
@@ -7288,7 +7270,7 @@
         <w:autoSpaceDE/>
         <w:autoSpaceDN/>
         <w:spacing w:after="150" w:line="240" w:lineRule="atLeast"/>
-        <w:ind w:left="720"/>
+        <w:ind w:leftChars="360" w:left="720"/>
         <w:jc w:val="left"/>
         <w:rPr>
           <w:rFonts w:ascii="맑은 고딕" w:eastAsia="맑은 고딕" w:hAnsi="맑은 고딕" w:cs="Helvetica"/>
@@ -7306,7 +7288,7 @@
         <w:autoSpaceDE/>
         <w:autoSpaceDN/>
         <w:spacing w:after="150" w:line="240" w:lineRule="atLeast"/>
-        <w:ind w:left="720"/>
+        <w:ind w:leftChars="360" w:left="720"/>
         <w:jc w:val="center"/>
         <w:rPr>
           <w:rFonts w:ascii="맑은 고딕" w:eastAsia="맑은 고딕" w:hAnsi="맑은 고딕" w:cs="Helvetica"/>
@@ -7343,7 +7325,7 @@
                     </pic:cNvPicPr>
                   </pic:nvPicPr>
                   <pic:blipFill>
-                    <a:blip r:embed="rId9">
+                    <a:blip r:embed="rId12">
                       <a:extLst>
                         <a:ext uri="{28A0092B-C50C-407E-A947-70E740481C1C}">
                           <a14:useLocalDpi xmlns:a14="http://schemas.microsoft.com/office/drawing/2010/main" val="0"/>
@@ -7382,7 +7364,7 @@
         <w:autoSpaceDE/>
         <w:autoSpaceDN/>
         <w:spacing w:after="150" w:line="240" w:lineRule="auto"/>
-        <w:ind w:left="720"/>
+        <w:ind w:leftChars="360" w:left="720"/>
         <w:jc w:val="center"/>
         <w:rPr>
           <w:rFonts w:ascii="맑은 고딕" w:eastAsia="맑은 고딕" w:hAnsi="맑은 고딕" w:cs="Helvetica"/>
@@ -7420,7 +7402,7 @@
         <w:autoSpaceDE/>
         <w:autoSpaceDN/>
         <w:spacing w:after="150" w:line="240" w:lineRule="auto"/>
-        <w:ind w:left="720"/>
+        <w:ind w:leftChars="360" w:left="720"/>
         <w:jc w:val="left"/>
         <w:rPr>
           <w:rFonts w:ascii="맑은 고딕" w:eastAsia="맑은 고딕" w:hAnsi="맑은 고딕" w:cs="Helvetica"/>
@@ -7448,7 +7430,7 @@
         <w:autoSpaceDE/>
         <w:autoSpaceDN/>
         <w:spacing w:after="150" w:line="240" w:lineRule="auto"/>
-        <w:ind w:left="720"/>
+        <w:ind w:leftChars="360" w:left="720"/>
         <w:jc w:val="left"/>
         <w:rPr>
           <w:rFonts w:ascii="맑은 고딕" w:eastAsia="맑은 고딕" w:hAnsi="맑은 고딕" w:cs="Helvetica"/>
@@ -7477,38 +7459,16 @@
           <w:kern w:val="0"/>
           <w:sz w:val="22"/>
         </w:rPr>
-        <w:t>[그림 4</w:t>
-      </w:r>
-      <w:proofErr w:type="gramStart"/>
-      <w:r>
-        <w:rPr>
-          <w:rFonts w:ascii="굴림체" w:eastAsia="굴림체" w:hAnsi="굴림체" w:cs="Helvetica" w:hint="eastAsia"/>
-          <w:b/>
-          <w:bCs/>
-          <w:color w:val="000000"/>
-          <w:kern w:val="0"/>
-          <w:sz w:val="22"/>
-        </w:rPr>
-        <w:t>]</w:t>
-      </w:r>
-      <w:r>
-        <w:rPr>
-          <w:rFonts w:ascii="굴림체" w:eastAsia="굴림체" w:hAnsi="굴림체" w:cs="Helvetica" w:hint="eastAsia"/>
-          <w:color w:val="000000"/>
-          <w:kern w:val="0"/>
-          <w:sz w:val="22"/>
-        </w:rPr>
-        <w:t xml:space="preserve"> 는</w:t>
-      </w:r>
-      <w:proofErr w:type="gramEnd"/>
-      <w:r>
-        <w:rPr>
-          <w:rFonts w:ascii="굴림체" w:eastAsia="굴림체" w:hAnsi="굴림체" w:cs="Helvetica" w:hint="eastAsia"/>
-          <w:color w:val="000000"/>
-          <w:kern w:val="0"/>
-          <w:sz w:val="22"/>
-        </w:rPr>
-        <w:t xml:space="preserve"> 옳은 예시 중 하나이다.</w:t>
+        <w:t>[그림 4]</w:t>
+      </w:r>
+      <w:r>
+        <w:rPr>
+          <w:rFonts w:ascii="굴림체" w:eastAsia="굴림체" w:hAnsi="굴림체" w:cs="Helvetica" w:hint="eastAsia"/>
+          <w:color w:val="000000"/>
+          <w:kern w:val="0"/>
+          <w:sz w:val="22"/>
+        </w:rPr>
+        <w:t xml:space="preserve"> 는 옳은 예시 중 하나이다.</w:t>
       </w:r>
     </w:p>
     <w:p>
@@ -7518,7 +7478,7 @@
         <w:autoSpaceDE/>
         <w:autoSpaceDN/>
         <w:spacing w:after="150" w:line="240" w:lineRule="atLeast"/>
-        <w:ind w:left="720"/>
+        <w:ind w:leftChars="360" w:left="720"/>
         <w:jc w:val="left"/>
         <w:rPr>
           <w:rFonts w:ascii="맑은 고딕" w:eastAsia="맑은 고딕" w:hAnsi="맑은 고딕" w:cs="Helvetica"/>
@@ -7536,7 +7496,7 @@
         <w:autoSpaceDE/>
         <w:autoSpaceDN/>
         <w:spacing w:after="150" w:line="240" w:lineRule="atLeast"/>
-        <w:ind w:left="720"/>
+        <w:ind w:leftChars="360" w:left="720"/>
         <w:jc w:val="center"/>
         <w:rPr>
           <w:rFonts w:ascii="맑은 고딕" w:eastAsia="맑은 고딕" w:hAnsi="맑은 고딕" w:cs="Helvetica"/>
@@ -7573,7 +7533,7 @@
                     </pic:cNvPicPr>
                   </pic:nvPicPr>
                   <pic:blipFill>
-                    <a:blip r:embed="rId10">
+                    <a:blip r:embed="rId13">
                       <a:extLst>
                         <a:ext uri="{28A0092B-C50C-407E-A947-70E740481C1C}">
                           <a14:useLocalDpi xmlns:a14="http://schemas.microsoft.com/office/drawing/2010/main" val="0"/>
@@ -7612,7 +7572,7 @@
         <w:autoSpaceDE/>
         <w:autoSpaceDN/>
         <w:spacing w:after="150" w:line="240" w:lineRule="auto"/>
-        <w:ind w:left="720"/>
+        <w:ind w:leftChars="360" w:left="720"/>
         <w:jc w:val="center"/>
         <w:rPr>
           <w:rFonts w:ascii="맑은 고딕" w:eastAsia="맑은 고딕" w:hAnsi="맑은 고딕" w:cs="Helvetica"/>
@@ -7650,7 +7610,7 @@
         <w:autoSpaceDE/>
         <w:autoSpaceDN/>
         <w:spacing w:after="150" w:line="240" w:lineRule="atLeast"/>
-        <w:ind w:left="720"/>
+        <w:ind w:leftChars="360" w:left="720"/>
         <w:jc w:val="left"/>
         <w:rPr>
           <w:rFonts w:ascii="맑은 고딕" w:eastAsia="맑은 고딕" w:hAnsi="맑은 고딕" w:cs="Helvetica"/>
@@ -7668,7 +7628,7 @@
         <w:autoSpaceDE/>
         <w:autoSpaceDN/>
         <w:spacing w:after="150" w:line="240" w:lineRule="auto"/>
-        <w:ind w:left="720"/>
+        <w:ind w:leftChars="360" w:left="720"/>
         <w:jc w:val="left"/>
         <w:rPr>
           <w:rFonts w:ascii="맑은 고딕" w:eastAsia="맑은 고딕" w:hAnsi="맑은 고딕" w:cs="Helvetica"/>
@@ -7695,7 +7655,7 @@
         <w:autoSpaceDE/>
         <w:autoSpaceDN/>
         <w:spacing w:after="150" w:line="240" w:lineRule="atLeast"/>
-        <w:ind w:left="720"/>
+        <w:ind w:leftChars="360" w:left="720"/>
         <w:jc w:val="left"/>
         <w:rPr>
           <w:rFonts w:ascii="맑은 고딕" w:eastAsia="맑은 고딕" w:hAnsi="맑은 고딕" w:cs="Helvetica"/>
@@ -7713,7 +7673,7 @@
         <w:autoSpaceDE/>
         <w:autoSpaceDN/>
         <w:spacing w:after="150" w:line="240" w:lineRule="auto"/>
-        <w:ind w:left="720"/>
+        <w:ind w:leftChars="360" w:left="720"/>
         <w:jc w:val="left"/>
         <w:rPr>
           <w:rFonts w:ascii="맑은 고딕" w:eastAsia="맑은 고딕" w:hAnsi="맑은 고딕" w:cs="Helvetica"/>
@@ -7810,7 +7770,7 @@
         <w:autoSpaceDE/>
         <w:autoSpaceDN/>
         <w:spacing w:after="150" w:line="240" w:lineRule="atLeast"/>
-        <w:ind w:left="720"/>
+        <w:ind w:leftChars="360" w:left="720"/>
         <w:jc w:val="left"/>
         <w:rPr>
           <w:rFonts w:ascii="맑은 고딕" w:eastAsia="맑은 고딕" w:hAnsi="맑은 고딕" w:cs="Helvetica"/>
@@ -7828,7 +7788,7 @@
         <w:autoSpaceDE/>
         <w:autoSpaceDN/>
         <w:spacing w:after="150" w:line="240" w:lineRule="auto"/>
-        <w:ind w:left="720"/>
+        <w:ind w:leftChars="360" w:left="720"/>
         <w:jc w:val="left"/>
         <w:rPr>
           <w:rFonts w:ascii="맑은 고딕" w:eastAsia="맑은 고딕" w:hAnsi="맑은 고딕" w:cs="Helvetica"/>
@@ -7876,7 +7836,7 @@
         <w:autoSpaceDE/>
         <w:autoSpaceDN/>
         <w:spacing w:after="150" w:line="240" w:lineRule="atLeast"/>
-        <w:ind w:left="720"/>
+        <w:ind w:leftChars="360" w:left="720"/>
         <w:jc w:val="left"/>
         <w:rPr>
           <w:rFonts w:ascii="맑은 고딕" w:eastAsia="맑은 고딕" w:hAnsi="맑은 고딕" w:cs="Helvetica"/>
@@ -7894,7 +7854,7 @@
         <w:autoSpaceDE/>
         <w:autoSpaceDN/>
         <w:spacing w:after="150" w:line="240" w:lineRule="auto"/>
-        <w:ind w:left="720"/>
+        <w:ind w:leftChars="360" w:left="720"/>
         <w:jc w:val="left"/>
         <w:rPr>
           <w:rFonts w:ascii="맑은 고딕" w:eastAsia="맑은 고딕" w:hAnsi="맑은 고딕" w:cs="Helvetica"/>
@@ -8213,7 +8173,7 @@
         <w:autoSpaceDE/>
         <w:autoSpaceDN/>
         <w:spacing w:after="150" w:line="240" w:lineRule="atLeast"/>
-        <w:ind w:left="720"/>
+        <w:ind w:leftChars="360" w:left="720"/>
         <w:jc w:val="left"/>
         <w:rPr>
           <w:rFonts w:ascii="맑은 고딕" w:eastAsia="맑은 고딕" w:hAnsi="맑은 고딕" w:cs="Helvetica"/>
@@ -8522,20 +8482,20 @@
         <w:tblLook w:val="04A0" w:firstRow="1" w:lastRow="0" w:firstColumn="1" w:lastColumn="0" w:noHBand="0" w:noVBand="1"/>
       </w:tblPr>
       <w:tblGrid>
-        <w:gridCol w:w="386"/>
-        <w:gridCol w:w="350"/>
-        <w:gridCol w:w="3001"/>
-        <w:gridCol w:w="5612"/>
+        <w:gridCol w:w="276"/>
+        <w:gridCol w:w="259"/>
+        <w:gridCol w:w="3631"/>
+        <w:gridCol w:w="5183"/>
       </w:tblGrid>
       <w:tr>
         <w:trPr>
           <w:gridAfter w:val="1"/>
-          <w:wAfter w:w="324" w:type="dxa"/>
+          <w:wAfter w:w="5612" w:type="dxa"/>
           <w:tblCellSpacing w:w="0" w:type="dxa"/>
         </w:trPr>
         <w:tc>
           <w:tcPr>
-            <w:tcW w:w="1350" w:type="dxa"/>
+            <w:tcW w:w="736" w:type="dxa"/>
             <w:gridSpan w:val="2"/>
             <w:tcBorders>
               <w:top w:val="nil"/>
@@ -8586,7 +8546,7 @@
               <w:tblLook w:val="04A0" w:firstRow="1" w:lastRow="0" w:firstColumn="1" w:lastColumn="0" w:noHBand="0" w:noVBand="1"/>
             </w:tblPr>
             <w:tblGrid>
-              <w:gridCol w:w="3001"/>
+              <w:gridCol w:w="3631"/>
             </w:tblGrid>
             <w:tr>
               <w:trPr>
@@ -8687,11 +8647,11 @@
         </w:tblPrEx>
         <w:trPr>
           <w:gridBefore w:val="1"/>
-          <w:wBefore w:w="730" w:type="dxa"/>
+          <w:wBefore w:w="386" w:type="dxa"/>
         </w:trPr>
         <w:tc>
           <w:tcPr>
-            <w:tcW w:w="1652" w:type="dxa"/>
+            <w:tcW w:w="3351" w:type="dxa"/>
             <w:gridSpan w:val="2"/>
             <w:tcBorders>
               <w:top w:val="single" w:sz="8" w:space="0" w:color="000000"/>
@@ -8746,7 +8706,7 @@
         </w:tc>
         <w:tc>
           <w:tcPr>
-            <w:tcW w:w="6968" w:type="dxa"/>
+            <w:tcW w:w="5612" w:type="dxa"/>
             <w:tcBorders>
               <w:top w:val="single" w:sz="8" w:space="0" w:color="000000"/>
               <w:left w:val="nil"/>
@@ -8872,11 +8832,11 @@
         </w:tblPrEx>
         <w:trPr>
           <w:gridBefore w:val="1"/>
-          <w:wBefore w:w="730" w:type="dxa"/>
+          <w:wBefore w:w="386" w:type="dxa"/>
         </w:trPr>
         <w:tc>
           <w:tcPr>
-            <w:tcW w:w="1652" w:type="dxa"/>
+            <w:tcW w:w="3351" w:type="dxa"/>
             <w:gridSpan w:val="2"/>
             <w:tcBorders>
               <w:top w:val="single" w:sz="8" w:space="0" w:color="000000"/>
@@ -8931,7 +8891,7 @@
         </w:tc>
         <w:tc>
           <w:tcPr>
-            <w:tcW w:w="6968" w:type="dxa"/>
+            <w:tcW w:w="5612" w:type="dxa"/>
             <w:tcBorders>
               <w:top w:val="single" w:sz="8" w:space="0" w:color="000000"/>
               <w:left w:val="single" w:sz="8" w:space="0" w:color="000000"/>
@@ -8962,7 +8922,6 @@
                 <w:szCs w:val="18"/>
               </w:rPr>
             </w:pPr>
-            <w:proofErr w:type="gramStart"/>
             <w:r>
               <w:rPr>
                 <w:rFonts w:ascii="굴림체" w:eastAsia="굴림체" w:hAnsi="굴림체" w:cs="굴림" w:hint="eastAsia"/>
@@ -8970,17 +8929,7 @@
                 <w:kern w:val="0"/>
                 <w:szCs w:val="20"/>
               </w:rPr>
-              <w:t>Stack :</w:t>
-            </w:r>
-            <w:proofErr w:type="gramEnd"/>
-            <w:r>
-              <w:rPr>
-                <w:rFonts w:ascii="굴림체" w:eastAsia="굴림체" w:hAnsi="굴림체" w:cs="굴림" w:hint="eastAsia"/>
-                <w:color w:val="000000"/>
-                <w:kern w:val="0"/>
-                <w:szCs w:val="20"/>
-              </w:rPr>
-              <w:t> </w:t>
+              <w:t>Stack : </w:t>
             </w:r>
             <w:r>
               <w:rPr>
@@ -9037,11 +8986,11 @@
         </w:tblPrEx>
         <w:trPr>
           <w:gridBefore w:val="1"/>
-          <w:wBefore w:w="730" w:type="dxa"/>
+          <w:wBefore w:w="386" w:type="dxa"/>
         </w:trPr>
         <w:tc>
           <w:tcPr>
-            <w:tcW w:w="1652" w:type="dxa"/>
+            <w:tcW w:w="3351" w:type="dxa"/>
             <w:gridSpan w:val="2"/>
             <w:tcBorders>
               <w:top w:val="single" w:sz="8" w:space="0" w:color="000000"/>
@@ -9096,7 +9045,7 @@
         </w:tc>
         <w:tc>
           <w:tcPr>
-            <w:tcW w:w="6968" w:type="dxa"/>
+            <w:tcW w:w="5612" w:type="dxa"/>
             <w:tcBorders>
               <w:top w:val="single" w:sz="8" w:space="0" w:color="000000"/>
               <w:left w:val="single" w:sz="8" w:space="0" w:color="000000"/>
@@ -9162,12 +9111,12 @@
         </w:tblPrEx>
         <w:trPr>
           <w:gridBefore w:val="1"/>
-          <w:wBefore w:w="730" w:type="dxa"/>
+          <w:wBefore w:w="386" w:type="dxa"/>
           <w:trHeight w:val="630"/>
         </w:trPr>
         <w:tc>
           <w:tcPr>
-            <w:tcW w:w="1652" w:type="dxa"/>
+            <w:tcW w:w="3351" w:type="dxa"/>
             <w:gridSpan w:val="2"/>
             <w:tcBorders>
               <w:top w:val="nil"/>
@@ -9222,7 +9171,7 @@
         </w:tc>
         <w:tc>
           <w:tcPr>
-            <w:tcW w:w="6968" w:type="dxa"/>
+            <w:tcW w:w="5612" w:type="dxa"/>
             <w:tcBorders>
               <w:top w:val="nil"/>
               <w:left w:val="single" w:sz="8" w:space="0" w:color="000000"/>
@@ -9308,7 +9257,6 @@
               </w:rPr>
               <w:t xml:space="preserve">, 그 외의 경우 </w:t>
             </w:r>
-            <w:proofErr w:type="gramStart"/>
             <w:r>
               <w:rPr>
                 <w:rFonts w:ascii="굴림체" w:eastAsia="굴림체" w:hAnsi="굴림체" w:cs="굴림" w:hint="eastAsia"/>
@@ -9327,17 +9275,7 @@
                 <w:kern w:val="0"/>
                 <w:szCs w:val="20"/>
               </w:rPr>
-              <w:t xml:space="preserve"> 이다</w:t>
-            </w:r>
-            <w:proofErr w:type="gramEnd"/>
-            <w:r>
-              <w:rPr>
-                <w:rFonts w:ascii="굴림체" w:eastAsia="굴림체" w:hAnsi="굴림체" w:cs="굴림" w:hint="eastAsia"/>
-                <w:color w:val="000000"/>
-                <w:kern w:val="0"/>
-                <w:szCs w:val="20"/>
-              </w:rPr>
-              <w:t>.</w:t>
+              <w:t xml:space="preserve"> 이다.</w:t>
             </w:r>
           </w:p>
         </w:tc>
@@ -9350,7 +9288,7 @@
         <w:autoSpaceDE/>
         <w:autoSpaceDN/>
         <w:spacing w:after="150" w:line="240" w:lineRule="atLeast"/>
-        <w:ind w:left="720"/>
+        <w:ind w:leftChars="360" w:left="720"/>
         <w:jc w:val="left"/>
         <w:rPr>
           <w:rFonts w:ascii="맑은 고딕" w:eastAsia="맑은 고딕" w:hAnsi="맑은 고딕" w:cs="Helvetica"/>
@@ -9368,7 +9306,7 @@
         <w:autoSpaceDE/>
         <w:autoSpaceDN/>
         <w:spacing w:after="150" w:line="240" w:lineRule="auto"/>
-        <w:ind w:left="720"/>
+        <w:ind w:leftChars="360" w:left="720"/>
         <w:jc w:val="left"/>
         <w:rPr>
           <w:rFonts w:ascii="맑은 고딕" w:eastAsia="맑은 고딕" w:hAnsi="맑은 고딕" w:cs="Helvetica"/>
@@ -9395,7 +9333,7 @@
         <w:autoSpaceDE/>
         <w:autoSpaceDN/>
         <w:spacing w:after="150" w:line="240" w:lineRule="atLeast"/>
-        <w:ind w:left="720"/>
+        <w:ind w:leftChars="360" w:left="720"/>
         <w:jc w:val="left"/>
         <w:rPr>
           <w:rFonts w:ascii="맑은 고딕" w:eastAsia="맑은 고딕" w:hAnsi="맑은 고딕" w:cs="Helvetica"/>
@@ -9413,7 +9351,7 @@
         <w:autoSpaceDE/>
         <w:autoSpaceDN/>
         <w:spacing w:after="150" w:line="240" w:lineRule="atLeast"/>
-        <w:ind w:left="720"/>
+        <w:ind w:leftChars="360" w:left="720"/>
         <w:jc w:val="center"/>
         <w:rPr>
           <w:rFonts w:ascii="맑은 고딕" w:eastAsia="맑은 고딕" w:hAnsi="맑은 고딕" w:cs="Helvetica"/>
@@ -9450,7 +9388,7 @@
                     </pic:cNvPicPr>
                   </pic:nvPicPr>
                   <pic:blipFill>
-                    <a:blip r:embed="rId11">
+                    <a:blip r:embed="rId14">
                       <a:extLst>
                         <a:ext uri="{28A0092B-C50C-407E-A947-70E740481C1C}">
                           <a14:useLocalDpi xmlns:a14="http://schemas.microsoft.com/office/drawing/2010/main" val="0"/>
@@ -9489,7 +9427,7 @@
         <w:autoSpaceDE/>
         <w:autoSpaceDN/>
         <w:spacing w:after="150" w:line="240" w:lineRule="auto"/>
-        <w:ind w:left="720"/>
+        <w:ind w:leftChars="360" w:left="720"/>
         <w:jc w:val="left"/>
         <w:rPr>
           <w:rFonts w:ascii="맑은 고딕" w:eastAsia="맑은 고딕" w:hAnsi="맑은 고딕" w:cs="Helvetica"/>
@@ -9516,7 +9454,7 @@
         <w:autoSpaceDE/>
         <w:autoSpaceDN/>
         <w:spacing w:after="150" w:line="240" w:lineRule="auto"/>
-        <w:ind w:left="720"/>
+        <w:ind w:leftChars="360" w:left="720"/>
         <w:jc w:val="left"/>
         <w:rPr>
           <w:rFonts w:ascii="맑은 고딕" w:eastAsia="맑은 고딕" w:hAnsi="맑은 고딕" w:cs="Helvetica"/>
@@ -9553,7 +9491,7 @@
         <w:autoSpaceDE/>
         <w:autoSpaceDN/>
         <w:spacing w:after="150" w:line="240" w:lineRule="auto"/>
-        <w:ind w:left="720"/>
+        <w:ind w:leftChars="360" w:left="720"/>
         <w:jc w:val="left"/>
         <w:rPr>
           <w:rFonts w:ascii="맑은 고딕" w:eastAsia="맑은 고딕" w:hAnsi="맑은 고딕" w:cs="Helvetica"/>
@@ -9580,7 +9518,7 @@
         <w:autoSpaceDE/>
         <w:autoSpaceDN/>
         <w:spacing w:after="150" w:line="240" w:lineRule="auto"/>
-        <w:ind w:left="720"/>
+        <w:ind w:leftChars="360" w:left="720"/>
         <w:jc w:val="left"/>
         <w:rPr>
           <w:rFonts w:ascii="맑은 고딕" w:eastAsia="맑은 고딕" w:hAnsi="맑은 고딕" w:cs="Helvetica"/>
@@ -9608,7 +9546,7 @@
         <w:autoSpaceDE/>
         <w:autoSpaceDN/>
         <w:spacing w:after="150" w:line="240" w:lineRule="auto"/>
-        <w:ind w:left="720"/>
+        <w:ind w:leftChars="360" w:left="720"/>
         <w:jc w:val="left"/>
         <w:rPr>
           <w:rFonts w:ascii="맑은 고딕" w:eastAsia="맑은 고딕" w:hAnsi="맑은 고딕" w:cs="Helvetica"/>
@@ -9635,7 +9573,7 @@
         <w:autoSpaceDE/>
         <w:autoSpaceDN/>
         <w:spacing w:after="150" w:line="240" w:lineRule="atLeast"/>
-        <w:ind w:left="720"/>
+        <w:ind w:leftChars="360" w:left="720"/>
         <w:jc w:val="left"/>
         <w:rPr>
           <w:rFonts w:ascii="맑은 고딕" w:eastAsia="맑은 고딕" w:hAnsi="맑은 고딕" w:cs="Helvetica"/>
@@ -9653,7 +9591,7 @@
         <w:autoSpaceDE/>
         <w:autoSpaceDN/>
         <w:spacing w:after="150" w:line="240" w:lineRule="auto"/>
-        <w:ind w:left="720"/>
+        <w:ind w:leftChars="360" w:left="720"/>
         <w:jc w:val="left"/>
         <w:rPr>
           <w:rFonts w:ascii="맑은 고딕" w:eastAsia="맑은 고딕" w:hAnsi="맑은 고딕" w:cs="Helvetica"/>
@@ -9703,7 +9641,7 @@
         <w:autoSpaceDE/>
         <w:autoSpaceDN/>
         <w:spacing w:after="150" w:line="240" w:lineRule="auto"/>
-        <w:ind w:left="720"/>
+        <w:ind w:leftChars="360" w:left="720"/>
         <w:jc w:val="left"/>
         <w:rPr>
           <w:rFonts w:ascii="맑은 고딕" w:eastAsia="맑은 고딕" w:hAnsi="맑은 고딕" w:cs="Helvetica"/>
@@ -9721,7 +9659,7 @@
         <w:autoSpaceDE/>
         <w:autoSpaceDN/>
         <w:spacing w:after="150" w:line="240" w:lineRule="auto"/>
-        <w:ind w:left="720"/>
+        <w:ind w:leftChars="360" w:left="720"/>
         <w:jc w:val="left"/>
         <w:rPr>
           <w:rFonts w:ascii="맑은 고딕" w:eastAsia="맑은 고딕" w:hAnsi="맑은 고딕" w:cs="Helvetica"/>
@@ -9771,7 +9709,7 @@
         <w:autoSpaceDE/>
         <w:autoSpaceDN/>
         <w:spacing w:after="150" w:line="240" w:lineRule="auto"/>
-        <w:ind w:left="720"/>
+        <w:ind w:leftChars="360" w:left="720"/>
         <w:jc w:val="left"/>
         <w:rPr>
           <w:rFonts w:ascii="맑은 고딕" w:eastAsia="맑은 고딕" w:hAnsi="맑은 고딕" w:cs="Helvetica"/>
@@ -9789,7 +9727,7 @@
         <w:autoSpaceDE/>
         <w:autoSpaceDN/>
         <w:spacing w:after="150" w:line="240" w:lineRule="auto"/>
-        <w:ind w:left="720"/>
+        <w:ind w:leftChars="360" w:left="720"/>
         <w:jc w:val="left"/>
         <w:rPr>
           <w:rFonts w:ascii="맑은 고딕" w:eastAsia="맑은 고딕" w:hAnsi="맑은 고딕" w:cs="Helvetica"/>
@@ -9972,7 +9910,7 @@
         <w:autoSpaceDE/>
         <w:autoSpaceDN/>
         <w:spacing w:after="150" w:line="240" w:lineRule="auto"/>
-        <w:ind w:left="720"/>
+        <w:ind w:leftChars="360" w:left="720"/>
         <w:jc w:val="left"/>
         <w:rPr>
           <w:rFonts w:ascii="맑은 고딕" w:eastAsia="맑은 고딕" w:hAnsi="맑은 고딕" w:cs="Helvetica"/>
@@ -9990,7 +9928,7 @@
         <w:autoSpaceDE/>
         <w:autoSpaceDN/>
         <w:spacing w:after="150" w:line="240" w:lineRule="auto"/>
-        <w:ind w:left="720"/>
+        <w:ind w:leftChars="360" w:left="720"/>
         <w:jc w:val="left"/>
         <w:rPr>
           <w:rFonts w:ascii="맑은 고딕" w:eastAsia="맑은 고딕" w:hAnsi="맑은 고딕" w:cs="Helvetica"/>
@@ -10074,7 +10012,7 @@
         <w:autoSpaceDE/>
         <w:autoSpaceDN/>
         <w:spacing w:after="150" w:line="240" w:lineRule="auto"/>
-        <w:ind w:left="720"/>
+        <w:ind w:leftChars="360" w:left="720"/>
         <w:jc w:val="left"/>
         <w:rPr>
           <w:rFonts w:ascii="맑은 고딕" w:eastAsia="맑은 고딕" w:hAnsi="맑은 고딕" w:cs="Helvetica"/>
@@ -10101,7 +10039,7 @@
         <w:autoSpaceDE/>
         <w:autoSpaceDN/>
         <w:spacing w:after="150" w:line="240" w:lineRule="auto"/>
-        <w:ind w:left="720"/>
+        <w:ind w:leftChars="360" w:left="720"/>
         <w:jc w:val="left"/>
         <w:rPr>
           <w:rFonts w:ascii="맑은 고딕" w:eastAsia="맑은 고딕" w:hAnsi="맑은 고딕" w:cs="Helvetica"/>
@@ -10407,7 +10345,7 @@
       <w:tr>
         <w:tc>
           <w:tcPr>
-            <w:tcW w:w="1384" w:type="dxa"/>
+            <w:tcW w:w="1360" w:type="dxa"/>
             <w:tcBorders>
               <w:top w:val="single" w:sz="4" w:space="0" w:color="auto"/>
               <w:left w:val="single" w:sz="4" w:space="0" w:color="auto"/>
@@ -10446,7 +10384,7 @@
         </w:tc>
         <w:tc>
           <w:tcPr>
-            <w:tcW w:w="9072" w:type="dxa"/>
+            <w:tcW w:w="6936" w:type="dxa"/>
             <w:tcBorders>
               <w:top w:val="single" w:sz="4" w:space="0" w:color="auto"/>
               <w:left w:val="single" w:sz="4" w:space="0" w:color="auto"/>
@@ -10523,7 +10461,6 @@
               </w:rPr>
               <w:t>2</w:t>
             </w:r>
-            <w:proofErr w:type="gramStart"/>
             <w:r>
               <w:rPr>
                 <w:rFonts w:ascii="굴림체" w:eastAsia="굴림체" w:hAnsi="굴림체" w:cs="굴림" w:hint="eastAsia"/>
@@ -10531,17 +10468,7 @@
                 <w:kern w:val="0"/>
                 <w:szCs w:val="20"/>
               </w:rPr>
-              <w:t>초 /</w:t>
-            </w:r>
-            <w:proofErr w:type="gramEnd"/>
-            <w:r>
-              <w:rPr>
-                <w:rFonts w:ascii="굴림체" w:eastAsia="굴림체" w:hAnsi="굴림체" w:cs="굴림" w:hint="eastAsia"/>
-                <w:color w:val="000000"/>
-                <w:kern w:val="0"/>
-                <w:szCs w:val="20"/>
-              </w:rPr>
-              <w:t xml:space="preserve"> Java </w:t>
+              <w:t xml:space="preserve">초 / Java </w:t>
             </w:r>
             <w:r>
               <w:rPr>
@@ -10569,7 +10496,7 @@
       <w:tr>
         <w:tc>
           <w:tcPr>
-            <w:tcW w:w="1384" w:type="dxa"/>
+            <w:tcW w:w="1360" w:type="dxa"/>
             <w:tcBorders>
               <w:top w:val="single" w:sz="4" w:space="0" w:color="auto"/>
               <w:left w:val="single" w:sz="4" w:space="0" w:color="auto"/>
@@ -10608,7 +10535,7 @@
         </w:tc>
         <w:tc>
           <w:tcPr>
-            <w:tcW w:w="9072" w:type="dxa"/>
+            <w:tcW w:w="6936" w:type="dxa"/>
             <w:tcBorders>
               <w:top w:val="single" w:sz="4" w:space="0" w:color="auto"/>
               <w:left w:val="single" w:sz="4" w:space="0" w:color="auto"/>
@@ -10634,7 +10561,6 @@
                 <w:szCs w:val="18"/>
               </w:rPr>
             </w:pPr>
-            <w:proofErr w:type="gramStart"/>
             <w:r>
               <w:rPr>
                 <w:rFonts w:ascii="굴림체" w:eastAsia="굴림체" w:hAnsi="굴림체" w:cs="굴림" w:hint="eastAsia"/>
@@ -10642,17 +10568,7 @@
                 <w:kern w:val="0"/>
                 <w:szCs w:val="20"/>
               </w:rPr>
-              <w:t>Stack :</w:t>
-            </w:r>
-            <w:proofErr w:type="gramEnd"/>
-            <w:r>
-              <w:rPr>
-                <w:rFonts w:ascii="굴림체" w:eastAsia="굴림체" w:hAnsi="굴림체" w:cs="굴림" w:hint="eastAsia"/>
-                <w:color w:val="000000"/>
-                <w:kern w:val="0"/>
-                <w:szCs w:val="20"/>
-              </w:rPr>
-              <w:t xml:space="preserve"> </w:t>
+              <w:t xml:space="preserve">Stack : </w:t>
             </w:r>
             <w:r>
               <w:rPr>
@@ -10700,7 +10616,7 @@
       <w:tr>
         <w:tc>
           <w:tcPr>
-            <w:tcW w:w="1384" w:type="dxa"/>
+            <w:tcW w:w="1360" w:type="dxa"/>
             <w:tcBorders>
               <w:top w:val="single" w:sz="4" w:space="0" w:color="auto"/>
               <w:left w:val="single" w:sz="4" w:space="0" w:color="auto"/>
@@ -10739,7 +10655,7 @@
         </w:tc>
         <w:tc>
           <w:tcPr>
-            <w:tcW w:w="9072" w:type="dxa"/>
+            <w:tcW w:w="6936" w:type="dxa"/>
             <w:tcBorders>
               <w:top w:val="single" w:sz="4" w:space="0" w:color="auto"/>
               <w:left w:val="single" w:sz="4" w:space="0" w:color="auto"/>
@@ -10794,7 +10710,7 @@
         </w:trPr>
         <w:tc>
           <w:tcPr>
-            <w:tcW w:w="1384" w:type="dxa"/>
+            <w:tcW w:w="1360" w:type="dxa"/>
             <w:tcBorders>
               <w:top w:val="single" w:sz="4" w:space="0" w:color="auto"/>
               <w:left w:val="single" w:sz="4" w:space="0" w:color="auto"/>
@@ -10833,7 +10749,7 @@
         </w:tc>
         <w:tc>
           <w:tcPr>
-            <w:tcW w:w="9072" w:type="dxa"/>
+            <w:tcW w:w="6936" w:type="dxa"/>
             <w:tcBorders>
               <w:top w:val="single" w:sz="4" w:space="0" w:color="auto"/>
               <w:left w:val="single" w:sz="4" w:space="0" w:color="auto"/>
@@ -10911,7 +10827,6 @@
                 <w:szCs w:val="18"/>
               </w:rPr>
             </w:pPr>
-            <w:proofErr w:type="gramStart"/>
             <w:r>
               <w:rPr>
                 <w:rFonts w:ascii="굴림체" w:eastAsia="굴림체" w:hAnsi="굴림체" w:cs="굴림" w:hint="eastAsia"/>
@@ -10932,19 +10847,7 @@
                 <w:kern w:val="0"/>
                 <w:szCs w:val="20"/>
               </w:rPr>
-              <w:t>:</w:t>
-            </w:r>
-            <w:proofErr w:type="gramEnd"/>
-            <w:r>
-              <w:rPr>
-                <w:rFonts w:ascii="굴림체" w:eastAsia="굴림체" w:hAnsi="굴림체" w:cs="굴림" w:hint="eastAsia"/>
-                <w:b/>
-                <w:bCs/>
-                <w:color w:val="000000"/>
-                <w:kern w:val="0"/>
-                <w:szCs w:val="20"/>
-              </w:rPr>
-              <w:t> Test Input에 대하여 모두 정답 처리된 경우</w:t>
+              <w:t>: Test Input에 대하여 모두 정답 처리된 경우</w:t>
             </w:r>
           </w:p>
           <w:p>
@@ -10963,7 +10866,6 @@
                 <w:szCs w:val="18"/>
               </w:rPr>
             </w:pPr>
-            <w:proofErr w:type="gramStart"/>
             <w:r>
               <w:rPr>
                 <w:rFonts w:ascii="굴림체" w:eastAsia="굴림체" w:hAnsi="굴림체" w:cs="굴림" w:hint="eastAsia"/>
@@ -10984,19 +10886,7 @@
                 <w:kern w:val="0"/>
                 <w:szCs w:val="20"/>
               </w:rPr>
-              <w:t>:</w:t>
-            </w:r>
-            <w:proofErr w:type="gramEnd"/>
-            <w:r>
-              <w:rPr>
-                <w:rFonts w:ascii="굴림체" w:eastAsia="굴림체" w:hAnsi="굴림체" w:cs="굴림" w:hint="eastAsia"/>
-                <w:b/>
-                <w:bCs/>
-                <w:color w:val="000000"/>
-                <w:kern w:val="0"/>
-                <w:szCs w:val="20"/>
-              </w:rPr>
-              <w:t> Test Input에 대하여 일부 혹은 모두 오답 처리된 경우</w:t>
+              <w:t>: Test Input에 대하여 일부 혹은 모두 오답 처리된 경우</w:t>
             </w:r>
           </w:p>
           <w:p>
@@ -11022,27 +10912,7 @@
                 <w:kern w:val="0"/>
                 <w:szCs w:val="20"/>
               </w:rPr>
-              <w:t xml:space="preserve">※ Test </w:t>
-            </w:r>
-            <w:proofErr w:type="gramStart"/>
-            <w:r>
-              <w:rPr>
-                <w:rFonts w:ascii="굴림체" w:eastAsia="굴림체" w:hAnsi="굴림체" w:cs="굴림" w:hint="eastAsia"/>
-                <w:color w:val="7820B9"/>
-                <w:kern w:val="0"/>
-                <w:szCs w:val="20"/>
-              </w:rPr>
-              <w:t>Input :</w:t>
-            </w:r>
-            <w:proofErr w:type="gramEnd"/>
-            <w:r>
-              <w:rPr>
-                <w:rFonts w:ascii="굴림체" w:eastAsia="굴림체" w:hAnsi="굴림체" w:cs="굴림" w:hint="eastAsia"/>
-                <w:color w:val="7820B9"/>
-                <w:kern w:val="0"/>
-                <w:szCs w:val="20"/>
-              </w:rPr>
-              <w:t xml:space="preserve"> 검정 시스템에서 제출된 코드 실행 時 자동으로 입력되는 Input Data</w:t>
+              <w:t>※ Test Input : 검정 시스템에서 제출된 코드 실행 時 자동으로 입력되는 Input Data</w:t>
             </w:r>
           </w:p>
         </w:tc>
@@ -11053,7 +10923,7 @@
         </w:trPr>
         <w:tc>
           <w:tcPr>
-            <w:tcW w:w="1384" w:type="dxa"/>
+            <w:tcW w:w="1360" w:type="dxa"/>
             <w:tcBorders>
               <w:top w:val="single" w:sz="4" w:space="0" w:color="auto"/>
               <w:left w:val="single" w:sz="4" w:space="0" w:color="auto"/>
@@ -11092,7 +10962,7 @@
         </w:tc>
         <w:tc>
           <w:tcPr>
-            <w:tcW w:w="9072" w:type="dxa"/>
+            <w:tcW w:w="6936" w:type="dxa"/>
             <w:tcBorders>
               <w:top w:val="single" w:sz="4" w:space="0" w:color="auto"/>
               <w:left w:val="single" w:sz="4" w:space="0" w:color="auto"/>
@@ -11138,7 +11008,7 @@
         <w:autoSpaceDE/>
         <w:autoSpaceDN/>
         <w:spacing w:after="150" w:line="240" w:lineRule="atLeast"/>
-        <w:ind w:left="720"/>
+        <w:ind w:leftChars="360" w:left="720"/>
         <w:jc w:val="left"/>
         <w:rPr>
           <w:rFonts w:ascii="맑은 고딕" w:eastAsia="맑은 고딕" w:hAnsi="맑은 고딕" w:cs="Helvetica"/>
@@ -11156,7 +11026,7 @@
         <w:autoSpaceDE/>
         <w:autoSpaceDN/>
         <w:spacing w:after="150" w:line="240" w:lineRule="auto"/>
-        <w:ind w:left="720"/>
+        <w:ind w:leftChars="360" w:left="720"/>
         <w:jc w:val="left"/>
         <w:rPr>
           <w:rFonts w:ascii="맑은 고딕" w:eastAsia="맑은 고딕" w:hAnsi="맑은 고딕" w:cs="Helvetica"/>
@@ -11186,7 +11056,7 @@
         <w:autoSpaceDE/>
         <w:autoSpaceDN/>
         <w:spacing w:after="150" w:line="240" w:lineRule="auto"/>
-        <w:ind w:left="720"/>
+        <w:ind w:leftChars="360" w:left="720"/>
         <w:jc w:val="left"/>
         <w:rPr>
           <w:rFonts w:ascii="맑은 고딕" w:eastAsia="맑은 고딕" w:hAnsi="맑은 고딕" w:cs="Helvetica"/>
@@ -11258,7 +11128,7 @@
         <w:autoSpaceDE/>
         <w:autoSpaceDN/>
         <w:spacing w:after="150" w:line="240" w:lineRule="auto"/>
-        <w:ind w:left="720"/>
+        <w:ind w:leftChars="360" w:left="720"/>
         <w:jc w:val="left"/>
         <w:rPr>
           <w:rFonts w:ascii="맑은 고딕" w:eastAsia="맑은 고딕" w:hAnsi="맑은 고딕" w:cs="Helvetica"/>
@@ -11276,7 +11146,7 @@
         <w:autoSpaceDE/>
         <w:autoSpaceDN/>
         <w:spacing w:after="150" w:line="240" w:lineRule="auto"/>
-        <w:ind w:left="720"/>
+        <w:ind w:leftChars="360" w:left="720"/>
         <w:jc w:val="left"/>
         <w:rPr>
           <w:rFonts w:ascii="맑은 고딕" w:eastAsia="맑은 고딕" w:hAnsi="맑은 고딕" w:cs="Helvetica"/>
@@ -11426,7 +11296,7 @@
         <w:autoSpaceDE/>
         <w:autoSpaceDN/>
         <w:spacing w:after="150" w:line="240" w:lineRule="auto"/>
-        <w:ind w:left="720"/>
+        <w:ind w:leftChars="360" w:left="720"/>
         <w:jc w:val="left"/>
         <w:rPr>
           <w:rFonts w:ascii="맑은 고딕" w:eastAsia="맑은 고딕" w:hAnsi="맑은 고딕" w:cs="Helvetica"/>
@@ -11444,7 +11314,7 @@
         <w:autoSpaceDE/>
         <w:autoSpaceDN/>
         <w:spacing w:after="150" w:line="240" w:lineRule="auto"/>
-        <w:ind w:left="720"/>
+        <w:ind w:leftChars="360" w:left="720"/>
         <w:jc w:val="left"/>
         <w:rPr>
           <w:rFonts w:ascii="맑은 고딕" w:eastAsia="맑은 고딕" w:hAnsi="맑은 고딕" w:cs="Helvetica"/>
@@ -11473,7 +11343,7 @@
         <w:autoSpaceDE/>
         <w:autoSpaceDN/>
         <w:spacing w:after="150" w:line="240" w:lineRule="auto"/>
-        <w:ind w:left="720"/>
+        <w:ind w:leftChars="360" w:left="720"/>
         <w:jc w:val="left"/>
         <w:rPr>
           <w:rFonts w:ascii="맑은 고딕" w:eastAsia="맑은 고딕" w:hAnsi="맑은 고딕" w:cs="Helvetica"/>
@@ -11491,7 +11361,7 @@
         <w:autoSpaceDE/>
         <w:autoSpaceDN/>
         <w:spacing w:after="150" w:line="240" w:lineRule="auto"/>
-        <w:ind w:left="720"/>
+        <w:ind w:leftChars="360" w:left="720"/>
         <w:jc w:val="center"/>
         <w:rPr>
           <w:rFonts w:ascii="맑은 고딕" w:eastAsia="맑은 고딕" w:hAnsi="맑은 고딕" w:cs="Helvetica"/>
@@ -11521,7 +11391,7 @@
         <w:autoSpaceDE/>
         <w:autoSpaceDN/>
         <w:spacing w:after="150" w:line="240" w:lineRule="auto"/>
-        <w:ind w:left="720"/>
+        <w:ind w:leftChars="360" w:left="720"/>
         <w:jc w:val="left"/>
         <w:rPr>
           <w:rFonts w:ascii="맑은 고딕" w:eastAsia="맑은 고딕" w:hAnsi="맑은 고딕" w:cs="Helvetica"/>
@@ -11539,7 +11409,7 @@
         <w:autoSpaceDE/>
         <w:autoSpaceDN/>
         <w:spacing w:after="150" w:line="240" w:lineRule="auto"/>
-        <w:ind w:left="720"/>
+        <w:ind w:leftChars="360" w:left="720"/>
         <w:jc w:val="left"/>
         <w:rPr>
           <w:rFonts w:ascii="맑은 고딕" w:eastAsia="맑은 고딕" w:hAnsi="맑은 고딕" w:cs="Helvetica"/>
@@ -11653,7 +11523,7 @@
         <w:autoSpaceDE/>
         <w:autoSpaceDN/>
         <w:spacing w:after="150" w:line="240" w:lineRule="auto"/>
-        <w:ind w:left="720"/>
+        <w:ind w:leftChars="360" w:left="720"/>
         <w:jc w:val="left"/>
         <w:rPr>
           <w:rFonts w:ascii="맑은 고딕" w:eastAsia="맑은 고딕" w:hAnsi="맑은 고딕" w:cs="Helvetica"/>
@@ -11671,7 +11541,7 @@
         <w:autoSpaceDE/>
         <w:autoSpaceDN/>
         <w:spacing w:after="150" w:line="240" w:lineRule="auto"/>
-        <w:ind w:left="720"/>
+        <w:ind w:leftChars="360" w:left="720"/>
         <w:jc w:val="left"/>
         <w:rPr>
           <w:rFonts w:ascii="맑은 고딕" w:eastAsia="맑은 고딕" w:hAnsi="맑은 고딕" w:cs="Helvetica"/>
@@ -11721,7 +11591,7 @@
         <w:autoSpaceDE/>
         <w:autoSpaceDN/>
         <w:spacing w:after="150" w:line="240" w:lineRule="auto"/>
-        <w:ind w:left="720"/>
+        <w:ind w:leftChars="360" w:left="720"/>
         <w:jc w:val="left"/>
         <w:rPr>
           <w:rFonts w:ascii="맑은 고딕" w:eastAsia="맑은 고딕" w:hAnsi="맑은 고딕" w:cs="Helvetica"/>
@@ -11739,7 +11609,7 @@
         <w:autoSpaceDE/>
         <w:autoSpaceDN/>
         <w:spacing w:after="150" w:line="240" w:lineRule="auto"/>
-        <w:ind w:left="720"/>
+        <w:ind w:leftChars="360" w:left="720"/>
         <w:jc w:val="left"/>
         <w:rPr>
           <w:rFonts w:ascii="맑은 고딕" w:eastAsia="맑은 고딕" w:hAnsi="맑은 고딕" w:cs="Helvetica"/>
@@ -11789,7 +11659,7 @@
         <w:autoSpaceDE/>
         <w:autoSpaceDN/>
         <w:spacing w:after="150" w:line="240" w:lineRule="auto"/>
-        <w:ind w:left="720"/>
+        <w:ind w:leftChars="360" w:left="720"/>
         <w:jc w:val="left"/>
         <w:rPr>
           <w:rFonts w:ascii="맑은 고딕" w:eastAsia="맑은 고딕" w:hAnsi="맑은 고딕" w:cs="Helvetica"/>
@@ -11807,7 +11677,7 @@
         <w:autoSpaceDE/>
         <w:autoSpaceDN/>
         <w:spacing w:after="150" w:line="240" w:lineRule="auto"/>
-        <w:ind w:left="720"/>
+        <w:ind w:leftChars="360" w:left="720"/>
         <w:jc w:val="left"/>
         <w:rPr>
           <w:rFonts w:ascii="맑은 고딕" w:eastAsia="맑은 고딕" w:hAnsi="맑은 고딕" w:cs="Helvetica"/>
@@ -11890,7 +11760,7 @@
         <w:autoSpaceDE/>
         <w:autoSpaceDN/>
         <w:spacing w:after="150" w:line="240" w:lineRule="auto"/>
-        <w:ind w:left="720"/>
+        <w:ind w:leftChars="360" w:left="720"/>
         <w:jc w:val="left"/>
         <w:rPr>
           <w:rFonts w:ascii="맑은 고딕" w:eastAsia="맑은 고딕" w:hAnsi="맑은 고딕" w:cs="Helvetica"/>
@@ -12250,7 +12120,7 @@
         <w:autoSpaceDE/>
         <w:autoSpaceDN/>
         <w:spacing w:after="150" w:line="240" w:lineRule="auto"/>
-        <w:ind w:left="720"/>
+        <w:ind w:leftChars="360" w:left="720"/>
         <w:jc w:val="left"/>
         <w:rPr>
           <w:rFonts w:ascii="맑은 고딕" w:eastAsia="맑은 고딕" w:hAnsi="맑은 고딕" w:cs="Helvetica"/>
@@ -12268,7 +12138,7 @@
         <w:autoSpaceDE/>
         <w:autoSpaceDN/>
         <w:spacing w:after="150" w:line="240" w:lineRule="auto"/>
-        <w:ind w:left="720"/>
+        <w:ind w:leftChars="360" w:left="720"/>
         <w:jc w:val="left"/>
         <w:rPr>
           <w:rFonts w:ascii="맑은 고딕" w:eastAsia="맑은 고딕" w:hAnsi="맑은 고딕" w:cs="Helvetica"/>
@@ -12336,7 +12206,7 @@
         <w:autoSpaceDE/>
         <w:autoSpaceDN/>
         <w:spacing w:after="150" w:line="240" w:lineRule="auto"/>
-        <w:ind w:left="720"/>
+        <w:ind w:leftChars="360" w:left="720"/>
         <w:jc w:val="left"/>
         <w:rPr>
           <w:rFonts w:ascii="맑은 고딕" w:eastAsia="맑은 고딕" w:hAnsi="맑은 고딕" w:cs="Helvetica"/>
@@ -12547,6 +12417,56 @@
     </w:sectPr>
   </w:body>
 </w:document>
+</file>
+
+<file path=word/endnotes.xml><?xml version="1.0" encoding="utf-8"?>
+<w:endnotes xmlns:wpc="http://schemas.microsoft.com/office/word/2010/wordprocessingCanvas" xmlns:cx="http://schemas.microsoft.com/office/drawing/2014/chartex" xmlns:cx1="http://schemas.microsoft.com/office/drawing/2015/9/8/chartex" xmlns:cx2="http://schemas.microsoft.com/office/drawing/2015/10/21/chartex" xmlns:cx3="http://schemas.microsoft.com/office/drawing/2016/5/9/chartex" xmlns:cx4="http://schemas.microsoft.com/office/drawing/2016/5/10/chartex" xmlns:cx5="http://schemas.microsoft.com/office/drawing/2016/5/11/chartex" xmlns:cx6="http://schemas.microsoft.com/office/drawing/2016/5/12/chartex" xmlns:cx7="http://schemas.microsoft.com/office/drawing/2016/5/13/chartex" xmlns:cx8="http://schemas.microsoft.com/office/drawing/2016/5/14/chartex" xmlns:mc="http://schemas.openxmlformats.org/markup-compatibility/2006" xmlns:aink="http://schemas.microsoft.com/office/drawing/2016/ink" xmlns:am3d="http://schemas.microsoft.com/office/drawing/2017/model3d" xmlns:o="urn:schemas-microsoft-com:office:office" xmlns:r="http://schemas.openxmlformats.org/officeDocument/2006/relationships" xmlns:m="http://schemas.openxmlformats.org/officeDocument/2006/math" xmlns:v="urn:schemas-microsoft-com:vml" xmlns:wp14="http://schemas.microsoft.com/office/word/2010/wordprocessingDrawing" xmlns:wp="http://schemas.openxmlformats.org/drawingml/2006/wordprocessingDrawing" xmlns:w10="urn:schemas-microsoft-com:office:word" xmlns:w="http://schemas.openxmlformats.org/wordprocessingml/2006/main" xmlns:w14="http://schemas.microsoft.com/office/word/2010/wordml" xmlns:w15="http://schemas.microsoft.com/office/word/2012/wordml" xmlns:w16cid="http://schemas.microsoft.com/office/word/2016/wordml/cid" xmlns:w16se="http://schemas.microsoft.com/office/word/2015/wordml/symex" xmlns:wpg="http://schemas.microsoft.com/office/word/2010/wordprocessingGroup" xmlns:wpi="http://schemas.microsoft.com/office/word/2010/wordprocessingInk" xmlns:wne="http://schemas.microsoft.com/office/word/2006/wordml" xmlns:wps="http://schemas.microsoft.com/office/word/2010/wordprocessingShape" mc:Ignorable="w14 w15 w16se w16cid wp14">
+  <w:endnote w:type="separator" w:id="-1">
+    <w:p>
+      <w:pPr>
+        <w:spacing w:after="0" w:line="240" w:lineRule="auto"/>
+      </w:pPr>
+      <w:r>
+        <w:separator/>
+      </w:r>
+    </w:p>
+  </w:endnote>
+  <w:endnote w:type="continuationSeparator" w:id="0">
+    <w:p>
+      <w:pPr>
+        <w:spacing w:after="0" w:line="240" w:lineRule="auto"/>
+      </w:pPr>
+      <w:r>
+        <w:continuationSeparator/>
+      </w:r>
+    </w:p>
+  </w:endnote>
+</w:endnotes>
+</file>
+
+<file path=word/footnotes.xml><?xml version="1.0" encoding="utf-8"?>
+<w:footnotes xmlns:wpc="http://schemas.microsoft.com/office/word/2010/wordprocessingCanvas" xmlns:cx="http://schemas.microsoft.com/office/drawing/2014/chartex" xmlns:cx1="http://schemas.microsoft.com/office/drawing/2015/9/8/chartex" xmlns:cx2="http://schemas.microsoft.com/office/drawing/2015/10/21/chartex" xmlns:cx3="http://schemas.microsoft.com/office/drawing/2016/5/9/chartex" xmlns:cx4="http://schemas.microsoft.com/office/drawing/2016/5/10/chartex" xmlns:cx5="http://schemas.microsoft.com/office/drawing/2016/5/11/chartex" xmlns:cx6="http://schemas.microsoft.com/office/drawing/2016/5/12/chartex" xmlns:cx7="http://schemas.microsoft.com/office/drawing/2016/5/13/chartex" xmlns:cx8="http://schemas.microsoft.com/office/drawing/2016/5/14/chartex" xmlns:mc="http://schemas.openxmlformats.org/markup-compatibility/2006" xmlns:aink="http://schemas.microsoft.com/office/drawing/2016/ink" xmlns:am3d="http://schemas.microsoft.com/office/drawing/2017/model3d" xmlns:o="urn:schemas-microsoft-com:office:office" xmlns:r="http://schemas.openxmlformats.org/officeDocument/2006/relationships" xmlns:m="http://schemas.openxmlformats.org/officeDocument/2006/math" xmlns:v="urn:schemas-microsoft-com:vml" xmlns:wp14="http://schemas.microsoft.com/office/word/2010/wordprocessingDrawing" xmlns:wp="http://schemas.openxmlformats.org/drawingml/2006/wordprocessingDrawing" xmlns:w10="urn:schemas-microsoft-com:office:word" xmlns:w="http://schemas.openxmlformats.org/wordprocessingml/2006/main" xmlns:w14="http://schemas.microsoft.com/office/word/2010/wordml" xmlns:w15="http://schemas.microsoft.com/office/word/2012/wordml" xmlns:w16cid="http://schemas.microsoft.com/office/word/2016/wordml/cid" xmlns:w16se="http://schemas.microsoft.com/office/word/2015/wordml/symex" xmlns:wpg="http://schemas.microsoft.com/office/word/2010/wordprocessingGroup" xmlns:wpi="http://schemas.microsoft.com/office/word/2010/wordprocessingInk" xmlns:wne="http://schemas.microsoft.com/office/word/2006/wordml" xmlns:wps="http://schemas.microsoft.com/office/word/2010/wordprocessingShape" mc:Ignorable="w14 w15 w16se w16cid wp14">
+  <w:footnote w:type="separator" w:id="-1">
+    <w:p>
+      <w:pPr>
+        <w:spacing w:after="0" w:line="240" w:lineRule="auto"/>
+      </w:pPr>
+      <w:r>
+        <w:separator/>
+      </w:r>
+    </w:p>
+  </w:footnote>
+  <w:footnote w:type="continuationSeparator" w:id="0">
+    <w:p>
+      <w:pPr>
+        <w:spacing w:after="0" w:line="240" w:lineRule="auto"/>
+      </w:pPr>
+      <w:r>
+        <w:continuationSeparator/>
+      </w:r>
+    </w:p>
+  </w:footnote>
+</w:footnotes>
 </file>
 
 <file path=word/styles.xml><?xml version="1.0" encoding="utf-8"?>
@@ -13021,6 +12941,50 @@
     <w:basedOn w:val="a0"/>
     <w:rsid w:val="009C6D63"/>
   </w:style>
+  <w:style w:type="paragraph" w:styleId="a5">
+    <w:name w:val="header"/>
+    <w:basedOn w:val="a"/>
+    <w:link w:val="Char"/>
+    <w:uiPriority w:val="99"/>
+    <w:unhideWhenUsed/>
+    <w:rsid w:val="000B4FA1"/>
+    <w:pPr>
+      <w:tabs>
+        <w:tab w:val="center" w:pos="4513"/>
+        <w:tab w:val="right" w:pos="9026"/>
+      </w:tabs>
+      <w:snapToGrid w:val="0"/>
+    </w:pPr>
+  </w:style>
+  <w:style w:type="character" w:customStyle="1" w:styleId="Char">
+    <w:name w:val="머리글 Char"/>
+    <w:basedOn w:val="a0"/>
+    <w:link w:val="a5"/>
+    <w:uiPriority w:val="99"/>
+    <w:rsid w:val="000B4FA1"/>
+  </w:style>
+  <w:style w:type="paragraph" w:styleId="a6">
+    <w:name w:val="footer"/>
+    <w:basedOn w:val="a"/>
+    <w:link w:val="Char0"/>
+    <w:uiPriority w:val="99"/>
+    <w:unhideWhenUsed/>
+    <w:rsid w:val="000B4FA1"/>
+    <w:pPr>
+      <w:tabs>
+        <w:tab w:val="center" w:pos="4513"/>
+        <w:tab w:val="right" w:pos="9026"/>
+      </w:tabs>
+      <w:snapToGrid w:val="0"/>
+    </w:pPr>
+  </w:style>
+  <w:style w:type="character" w:customStyle="1" w:styleId="Char0">
+    <w:name w:val="바닥글 Char"/>
+    <w:basedOn w:val="a0"/>
+    <w:link w:val="a6"/>
+    <w:uiPriority w:val="99"/>
+    <w:rsid w:val="000B4FA1"/>
+  </w:style>
 </w:styles>
 </file>
 
@@ -13283,4 +13247,16 @@
     </a:ext>
   </a:extLst>
 </a:theme>
+</file>
+
+<file path=customXml/item1.xml><?xml version="1.0" encoding="utf-8"?>
+<b:Sources xmlns:b="http://schemas.openxmlformats.org/officeDocument/2006/bibliography" xmlns="http://schemas.openxmlformats.org/officeDocument/2006/bibliography" SelectedStyle="\APASixthEditionOfficeOnline.xsl" StyleName="APA" Version="6"/>
+</file>
+
+<file path=customXml/itemProps1.xml><?xml version="1.0" encoding="utf-8"?>
+<ds:datastoreItem xmlns:ds="http://schemas.openxmlformats.org/officeDocument/2006/customXml" ds:itemID="{4F847D19-CC62-4C94-9115-49DDB3646E4D}">
+  <ds:schemaRefs>
+    <ds:schemaRef ds:uri="http://schemas.openxmlformats.org/officeDocument/2006/bibliography"/>
+  </ds:schemaRefs>
+</ds:datastoreItem>
 </file>
</xml_diff>